<commit_message>
Added some appointments and staff list
</commit_message>
<xml_diff>
--- a/pages.docx
+++ b/pages.docx
@@ -796,12 +796,14 @@
         <w:rPr>
           <w:b w:val="false"/>
           <w:bCs w:val="false"/>
-        </w:rPr>
-      </w:pPr>
-      <w:r>
-        <w:rPr>
-          <w:b w:val="false"/>
-          <w:bCs w:val="false"/>
+          <w:shd w:fill="00FF00" w:val="clear"/>
+        </w:rPr>
+      </w:pPr>
+      <w:r>
+        <w:rPr>
+          <w:b w:val="false"/>
+          <w:bCs w:val="false"/>
+          <w:shd w:fill="00FF00" w:val="clear"/>
         </w:rPr>
         <w:t>Staff List (viewed by doctor)</w:t>
       </w:r>
@@ -816,14 +818,31 @@
         <w:rPr>
           <w:b w:val="false"/>
           <w:bCs w:val="false"/>
-        </w:rPr>
-      </w:pPr>
-      <w:r>
-        <w:rPr>
-          <w:b w:val="false"/>
-          <w:bCs w:val="false"/>
-        </w:rPr>
-        <w:t>Doctor can see the staff members that work for him and grant them permissions to view their visitation records</w:t>
+          <w:shd w:fill="00FF00" w:val="clear"/>
+        </w:rPr>
+      </w:pPr>
+      <w:r>
+        <w:rPr>
+          <w:b w:val="false"/>
+          <w:bCs w:val="false"/>
+          <w:shd w:fill="00FF00" w:val="clear"/>
+        </w:rPr>
+        <w:t>Doctor can see the staff members that work for him and grant them permissions to view</w:t>
+      </w:r>
+      <w:r>
+        <w:rPr>
+          <w:b w:val="false"/>
+          <w:bCs w:val="false"/>
+        </w:rPr>
+        <w:t xml:space="preserve"> </w:t>
+      </w:r>
+      <w:r>
+        <w:rPr>
+          <w:b w:val="false"/>
+          <w:bCs w:val="false"/>
+          <w:shd w:fill="00FF00" w:val="clear"/>
+        </w:rPr>
+        <w:t>their visitation records</w:t>
       </w:r>
     </w:p>
     <w:p>
@@ -1310,10 +1329,24 @@
       <w:rFonts w:cs="OpenSymbol"/>
     </w:rPr>
   </w:style>
-  <w:style w:styleId="style26" w:type="paragraph">
+  <w:style w:styleId="style26" w:type="character">
+    <w:name w:val="ListLabel 11"/>
+    <w:next w:val="style26"/>
+    <w:rPr>
+      <w:rFonts w:cs="Symbol"/>
+    </w:rPr>
+  </w:style>
+  <w:style w:styleId="style27" w:type="character">
+    <w:name w:val="ListLabel 12"/>
+    <w:next w:val="style27"/>
+    <w:rPr>
+      <w:rFonts w:cs="OpenSymbol"/>
+    </w:rPr>
+  </w:style>
+  <w:style w:styleId="style28" w:type="paragraph">
     <w:name w:val="Heading"/>
     <w:basedOn w:val="style0"/>
-    <w:next w:val="style27"/>
+    <w:next w:val="style29"/>
     <w:pPr>
       <w:keepNext/>
       <w:spacing w:after="120" w:before="240"/>
@@ -1325,29 +1358,29 @@
       <w:szCs w:val="28"/>
     </w:rPr>
   </w:style>
-  <w:style w:styleId="style27" w:type="paragraph">
+  <w:style w:styleId="style29" w:type="paragraph">
     <w:name w:val="Text Body"/>
     <w:basedOn w:val="style0"/>
-    <w:next w:val="style27"/>
+    <w:next w:val="style29"/>
     <w:pPr>
       <w:spacing w:after="120" w:before="0"/>
       <w:contextualSpacing w:val="false"/>
     </w:pPr>
     <w:rPr/>
   </w:style>
-  <w:style w:styleId="style28" w:type="paragraph">
+  <w:style w:styleId="style30" w:type="paragraph">
     <w:name w:val="List"/>
-    <w:basedOn w:val="style27"/>
-    <w:next w:val="style28"/>
+    <w:basedOn w:val="style29"/>
+    <w:next w:val="style30"/>
     <w:pPr/>
     <w:rPr>
       <w:rFonts w:cs="Lohit Hindi"/>
     </w:rPr>
   </w:style>
-  <w:style w:styleId="style29" w:type="paragraph">
+  <w:style w:styleId="style31" w:type="paragraph">
     <w:name w:val="Caption"/>
     <w:basedOn w:val="style0"/>
-    <w:next w:val="style29"/>
+    <w:next w:val="style31"/>
     <w:pPr>
       <w:suppressLineNumbers/>
       <w:spacing w:after="120" w:before="120"/>
@@ -1361,10 +1394,10 @@
       <w:szCs w:val="24"/>
     </w:rPr>
   </w:style>
-  <w:style w:styleId="style30" w:type="paragraph">
+  <w:style w:styleId="style32" w:type="paragraph">
     <w:name w:val="Index"/>
     <w:basedOn w:val="style0"/>
-    <w:next w:val="style30"/>
+    <w:next w:val="style32"/>
     <w:pPr>
       <w:suppressLineNumbers/>
     </w:pPr>

</xml_diff>

<commit_message>
updated doc for what is left to do
</commit_message>
<xml_diff>
--- a/pages.docx
+++ b/pages.docx
@@ -959,6 +959,179 @@
         </w:rPr>
         <w:tab/>
         <w:t>Design, template and css</w:t>
+      </w:r>
+    </w:p>
+    <w:p>
+      <w:pPr>
+        <w:pStyle w:val="style0"/>
+        <w:rPr/>
+      </w:pPr>
+      <w:r>
+        <w:rPr/>
+      </w:r>
+    </w:p>
+    <w:p>
+      <w:pPr>
+        <w:pStyle w:val="style0"/>
+        <w:rPr>
+          <w:b/>
+          <w:bCs/>
+          <w:sz w:val="22"/>
+          <w:szCs w:val="22"/>
+        </w:rPr>
+      </w:pPr>
+      <w:r>
+        <w:rPr>
+          <w:b/>
+          <w:bCs/>
+          <w:sz w:val="22"/>
+          <w:szCs w:val="22"/>
+        </w:rPr>
+        <w:t>Other Taks Left To Do</w:t>
+      </w:r>
+    </w:p>
+    <w:p>
+      <w:pPr>
+        <w:pStyle w:val="style0"/>
+        <w:numPr>
+          <w:ilvl w:val="0"/>
+          <w:numId w:val="2"/>
+        </w:numPr>
+        <w:rPr>
+          <w:b w:val="false"/>
+          <w:bCs w:val="false"/>
+          <w:sz w:val="22"/>
+          <w:szCs w:val="22"/>
+        </w:rPr>
+      </w:pPr>
+      <w:r>
+        <w:rPr>
+          <w:b w:val="false"/>
+          <w:bCs w:val="false"/>
+          <w:sz w:val="22"/>
+          <w:szCs w:val="22"/>
+        </w:rPr>
+        <w:t>Audit Trail (Log Files)</w:t>
+      </w:r>
+    </w:p>
+    <w:p>
+      <w:pPr>
+        <w:pStyle w:val="style0"/>
+        <w:numPr>
+          <w:ilvl w:val="1"/>
+          <w:numId w:val="2"/>
+        </w:numPr>
+        <w:rPr>
+          <w:b w:val="false"/>
+          <w:bCs w:val="false"/>
+          <w:sz w:val="22"/>
+          <w:szCs w:val="22"/>
+        </w:rPr>
+      </w:pPr>
+      <w:r>
+        <w:rPr>
+          <w:b w:val="false"/>
+          <w:bCs w:val="false"/>
+          <w:sz w:val="22"/>
+          <w:szCs w:val="22"/>
+        </w:rPr>
+        <w:t>Create a Log File Manager</w:t>
+      </w:r>
+    </w:p>
+    <w:p>
+      <w:pPr>
+        <w:pStyle w:val="style0"/>
+        <w:numPr>
+          <w:ilvl w:val="1"/>
+          <w:numId w:val="2"/>
+        </w:numPr>
+        <w:rPr>
+          <w:b w:val="false"/>
+          <w:bCs w:val="false"/>
+          <w:sz w:val="22"/>
+          <w:szCs w:val="22"/>
+        </w:rPr>
+      </w:pPr>
+      <w:r>
+        <w:rPr>
+          <w:b w:val="false"/>
+          <w:bCs w:val="false"/>
+          <w:sz w:val="22"/>
+          <w:szCs w:val="22"/>
+        </w:rPr>
+        <w:t>Use the Controllers and populate the log files for create, update, and delete operations</w:t>
+      </w:r>
+    </w:p>
+    <w:p>
+      <w:pPr>
+        <w:pStyle w:val="style0"/>
+        <w:numPr>
+          <w:ilvl w:val="0"/>
+          <w:numId w:val="2"/>
+        </w:numPr>
+        <w:rPr>
+          <w:b w:val="false"/>
+          <w:bCs w:val="false"/>
+          <w:sz w:val="22"/>
+          <w:szCs w:val="22"/>
+        </w:rPr>
+      </w:pPr>
+      <w:r>
+        <w:rPr>
+          <w:b w:val="false"/>
+          <w:bCs w:val="false"/>
+          <w:sz w:val="22"/>
+          <w:szCs w:val="22"/>
+        </w:rPr>
+        <w:t>Go through the project requirements and make sure we have all of them</w:t>
+      </w:r>
+    </w:p>
+    <w:p>
+      <w:pPr>
+        <w:pStyle w:val="style0"/>
+        <w:numPr>
+          <w:ilvl w:val="0"/>
+          <w:numId w:val="2"/>
+        </w:numPr>
+        <w:rPr>
+          <w:b w:val="false"/>
+          <w:bCs w:val="false"/>
+          <w:sz w:val="22"/>
+          <w:szCs w:val="22"/>
+        </w:rPr>
+      </w:pPr>
+      <w:r>
+        <w:rPr>
+          <w:b w:val="false"/>
+          <w:bCs w:val="false"/>
+          <w:sz w:val="22"/>
+          <w:szCs w:val="22"/>
+        </w:rPr>
+        <w:t>Start working on report</w:t>
+      </w:r>
+    </w:p>
+    <w:p>
+      <w:pPr>
+        <w:pStyle w:val="style0"/>
+        <w:numPr>
+          <w:ilvl w:val="0"/>
+          <w:numId w:val="2"/>
+        </w:numPr>
+        <w:rPr>
+          <w:b w:val="false"/>
+          <w:bCs w:val="false"/>
+          <w:sz w:val="22"/>
+          <w:szCs w:val="22"/>
+        </w:rPr>
+      </w:pPr>
+      <w:r>
+        <w:rPr>
+          <w:b w:val="false"/>
+          <w:bCs w:val="false"/>
+          <w:sz w:val="22"/>
+          <w:szCs w:val="22"/>
+        </w:rPr>
+        <w:t>Populate some useful data in the script</w:t>
       </w:r>
     </w:p>
     <w:sectPr>
@@ -1116,6 +1289,143 @@
   <w:abstractNum w:abstractNumId="2">
     <w:lvl w:ilvl="0">
       <w:start w:val="1"/>
+      <w:numFmt w:val="bullet"/>
+      <w:lvlText w:val=""/>
+      <w:lvlJc w:val="left"/>
+      <w:pPr>
+        <w:tabs>
+          <w:tab w:pos="720" w:val="num"/>
+        </w:tabs>
+        <w:ind w:hanging="360" w:left="720"/>
+      </w:pPr>
+      <w:rPr>
+        <w:rFonts w:ascii="Symbol" w:cs="Symbol" w:hAnsi="Symbol" w:hint="default"/>
+      </w:rPr>
+    </w:lvl>
+    <w:lvl w:ilvl="1">
+      <w:start w:val="1"/>
+      <w:numFmt w:val="bullet"/>
+      <w:lvlText w:val="◦"/>
+      <w:lvlJc w:val="left"/>
+      <w:pPr>
+        <w:tabs>
+          <w:tab w:pos="1080" w:val="num"/>
+        </w:tabs>
+        <w:ind w:hanging="360" w:left="1080"/>
+      </w:pPr>
+      <w:rPr>
+        <w:rFonts w:ascii="OpenSymbol" w:cs="OpenSymbol" w:hAnsi="OpenSymbol" w:hint="default"/>
+      </w:rPr>
+    </w:lvl>
+    <w:lvl w:ilvl="2">
+      <w:start w:val="1"/>
+      <w:numFmt w:val="bullet"/>
+      <w:lvlText w:val="▪"/>
+      <w:lvlJc w:val="left"/>
+      <w:pPr>
+        <w:tabs>
+          <w:tab w:pos="1440" w:val="num"/>
+        </w:tabs>
+        <w:ind w:hanging="360" w:left="1440"/>
+      </w:pPr>
+      <w:rPr>
+        <w:rFonts w:ascii="OpenSymbol" w:cs="OpenSymbol" w:hAnsi="OpenSymbol" w:hint="default"/>
+      </w:rPr>
+    </w:lvl>
+    <w:lvl w:ilvl="3">
+      <w:start w:val="1"/>
+      <w:numFmt w:val="bullet"/>
+      <w:lvlText w:val=""/>
+      <w:lvlJc w:val="left"/>
+      <w:pPr>
+        <w:tabs>
+          <w:tab w:pos="1800" w:val="num"/>
+        </w:tabs>
+        <w:ind w:hanging="360" w:left="1800"/>
+      </w:pPr>
+      <w:rPr>
+        <w:rFonts w:ascii="Symbol" w:cs="Symbol" w:hAnsi="Symbol" w:hint="default"/>
+      </w:rPr>
+    </w:lvl>
+    <w:lvl w:ilvl="4">
+      <w:start w:val="1"/>
+      <w:numFmt w:val="bullet"/>
+      <w:lvlText w:val="◦"/>
+      <w:lvlJc w:val="left"/>
+      <w:pPr>
+        <w:tabs>
+          <w:tab w:pos="2160" w:val="num"/>
+        </w:tabs>
+        <w:ind w:hanging="360" w:left="2160"/>
+      </w:pPr>
+      <w:rPr>
+        <w:rFonts w:ascii="OpenSymbol" w:cs="OpenSymbol" w:hAnsi="OpenSymbol" w:hint="default"/>
+      </w:rPr>
+    </w:lvl>
+    <w:lvl w:ilvl="5">
+      <w:start w:val="1"/>
+      <w:numFmt w:val="bullet"/>
+      <w:lvlText w:val="▪"/>
+      <w:lvlJc w:val="left"/>
+      <w:pPr>
+        <w:tabs>
+          <w:tab w:pos="2520" w:val="num"/>
+        </w:tabs>
+        <w:ind w:hanging="360" w:left="2520"/>
+      </w:pPr>
+      <w:rPr>
+        <w:rFonts w:ascii="OpenSymbol" w:cs="OpenSymbol" w:hAnsi="OpenSymbol" w:hint="default"/>
+      </w:rPr>
+    </w:lvl>
+    <w:lvl w:ilvl="6">
+      <w:start w:val="1"/>
+      <w:numFmt w:val="bullet"/>
+      <w:lvlText w:val=""/>
+      <w:lvlJc w:val="left"/>
+      <w:pPr>
+        <w:tabs>
+          <w:tab w:pos="2880" w:val="num"/>
+        </w:tabs>
+        <w:ind w:hanging="360" w:left="2880"/>
+      </w:pPr>
+      <w:rPr>
+        <w:rFonts w:ascii="Symbol" w:cs="Symbol" w:hAnsi="Symbol" w:hint="default"/>
+      </w:rPr>
+    </w:lvl>
+    <w:lvl w:ilvl="7">
+      <w:start w:val="1"/>
+      <w:numFmt w:val="bullet"/>
+      <w:lvlText w:val="◦"/>
+      <w:lvlJc w:val="left"/>
+      <w:pPr>
+        <w:tabs>
+          <w:tab w:pos="3240" w:val="num"/>
+        </w:tabs>
+        <w:ind w:hanging="360" w:left="3240"/>
+      </w:pPr>
+      <w:rPr>
+        <w:rFonts w:ascii="OpenSymbol" w:cs="OpenSymbol" w:hAnsi="OpenSymbol" w:hint="default"/>
+      </w:rPr>
+    </w:lvl>
+    <w:lvl w:ilvl="8">
+      <w:start w:val="1"/>
+      <w:numFmt w:val="bullet"/>
+      <w:lvlText w:val="▪"/>
+      <w:lvlJc w:val="left"/>
+      <w:pPr>
+        <w:tabs>
+          <w:tab w:pos="3600" w:val="num"/>
+        </w:tabs>
+        <w:ind w:hanging="360" w:left="3600"/>
+      </w:pPr>
+      <w:rPr>
+        <w:rFonts w:ascii="OpenSymbol" w:cs="OpenSymbol" w:hAnsi="OpenSymbol" w:hint="default"/>
+      </w:rPr>
+    </w:lvl>
+  </w:abstractNum>
+  <w:abstractNum w:abstractNumId="3">
+    <w:lvl w:ilvl="0">
+      <w:start w:val="1"/>
       <w:numFmt w:val="none"/>
       <w:suff w:val="nothing"/>
       <w:lvlText w:val=""/>
@@ -1237,6 +1547,9 @@
   </w:num>
   <w:num w:numId="2">
     <w:abstractNumId w:val="2"/>
+  </w:num>
+  <w:num w:numId="3">
+    <w:abstractNumId w:val="3"/>
   </w:num>
 </w:numbering>
 </file>
@@ -1363,10 +1676,24 @@
       <w:rFonts w:cs="OpenSymbol"/>
     </w:rPr>
   </w:style>
-  <w:style w:styleId="style30" w:type="paragraph">
+  <w:style w:styleId="style30" w:type="character">
+    <w:name w:val="ListLabel 15"/>
+    <w:next w:val="style30"/>
+    <w:rPr>
+      <w:rFonts w:cs="Symbol"/>
+    </w:rPr>
+  </w:style>
+  <w:style w:styleId="style31" w:type="character">
+    <w:name w:val="ListLabel 16"/>
+    <w:next w:val="style31"/>
+    <w:rPr>
+      <w:rFonts w:cs="OpenSymbol"/>
+    </w:rPr>
+  </w:style>
+  <w:style w:styleId="style32" w:type="paragraph">
     <w:name w:val="Heading"/>
     <w:basedOn w:val="style0"/>
-    <w:next w:val="style31"/>
+    <w:next w:val="style33"/>
     <w:pPr>
       <w:keepNext/>
       <w:spacing w:after="120" w:before="240"/>
@@ -1378,29 +1705,29 @@
       <w:szCs w:val="28"/>
     </w:rPr>
   </w:style>
-  <w:style w:styleId="style31" w:type="paragraph">
+  <w:style w:styleId="style33" w:type="paragraph">
     <w:name w:val="Text Body"/>
     <w:basedOn w:val="style0"/>
-    <w:next w:val="style31"/>
+    <w:next w:val="style33"/>
     <w:pPr>
       <w:spacing w:after="120" w:before="0"/>
       <w:contextualSpacing w:val="false"/>
     </w:pPr>
     <w:rPr/>
   </w:style>
-  <w:style w:styleId="style32" w:type="paragraph">
+  <w:style w:styleId="style34" w:type="paragraph">
     <w:name w:val="List"/>
-    <w:basedOn w:val="style31"/>
-    <w:next w:val="style32"/>
+    <w:basedOn w:val="style33"/>
+    <w:next w:val="style34"/>
     <w:pPr/>
     <w:rPr>
       <w:rFonts w:cs="Lohit Hindi"/>
     </w:rPr>
   </w:style>
-  <w:style w:styleId="style33" w:type="paragraph">
+  <w:style w:styleId="style35" w:type="paragraph">
     <w:name w:val="Caption"/>
     <w:basedOn w:val="style0"/>
-    <w:next w:val="style33"/>
+    <w:next w:val="style35"/>
     <w:pPr>
       <w:suppressLineNumbers/>
       <w:spacing w:after="120" w:before="120"/>
@@ -1414,10 +1741,10 @@
       <w:szCs w:val="24"/>
     </w:rPr>
   </w:style>
-  <w:style w:styleId="style34" w:type="paragraph">
+  <w:style w:styleId="style36" w:type="paragraph">
     <w:name w:val="Index"/>
     <w:basedOn w:val="style0"/>
-    <w:next w:val="style34"/>
+    <w:next w:val="style36"/>
     <w:pPr>
       <w:suppressLineNumbers/>
     </w:pPr>

</xml_diff>

<commit_message>
Added patient to doctor home page
</commit_message>
<xml_diff>
--- a/pages.docx
+++ b/pages.docx
@@ -300,12 +300,14 @@
         <w:rPr>
           <w:b w:val="false"/>
           <w:bCs w:val="false"/>
-        </w:rPr>
-      </w:pPr>
-      <w:r>
-        <w:rPr>
-          <w:b w:val="false"/>
-          <w:bCs w:val="false"/>
+          <w:shd w:fill="00FF00" w:val="clear"/>
+        </w:rPr>
+      </w:pPr>
+      <w:r>
+        <w:rPr>
+          <w:b w:val="false"/>
+          <w:bCs w:val="false"/>
+          <w:shd w:fill="00FF00" w:val="clear"/>
         </w:rPr>
         <w:t>Can search amongst patients</w:t>
       </w:r>
@@ -1690,10 +1692,24 @@
       <w:rFonts w:cs="OpenSymbol"/>
     </w:rPr>
   </w:style>
-  <w:style w:styleId="style32" w:type="paragraph">
+  <w:style w:styleId="style32" w:type="character">
+    <w:name w:val="ListLabel 17"/>
+    <w:next w:val="style32"/>
+    <w:rPr>
+      <w:rFonts w:cs="Symbol"/>
+    </w:rPr>
+  </w:style>
+  <w:style w:styleId="style33" w:type="character">
+    <w:name w:val="ListLabel 18"/>
+    <w:next w:val="style33"/>
+    <w:rPr>
+      <w:rFonts w:cs="OpenSymbol"/>
+    </w:rPr>
+  </w:style>
+  <w:style w:styleId="style34" w:type="paragraph">
     <w:name w:val="Heading"/>
     <w:basedOn w:val="style0"/>
-    <w:next w:val="style33"/>
+    <w:next w:val="style35"/>
     <w:pPr>
       <w:keepNext/>
       <w:spacing w:after="120" w:before="240"/>
@@ -1705,29 +1721,29 @@
       <w:szCs w:val="28"/>
     </w:rPr>
   </w:style>
-  <w:style w:styleId="style33" w:type="paragraph">
+  <w:style w:styleId="style35" w:type="paragraph">
     <w:name w:val="Text Body"/>
     <w:basedOn w:val="style0"/>
-    <w:next w:val="style33"/>
+    <w:next w:val="style35"/>
     <w:pPr>
       <w:spacing w:after="120" w:before="0"/>
       <w:contextualSpacing w:val="false"/>
     </w:pPr>
     <w:rPr/>
   </w:style>
-  <w:style w:styleId="style34" w:type="paragraph">
+  <w:style w:styleId="style36" w:type="paragraph">
     <w:name w:val="List"/>
-    <w:basedOn w:val="style33"/>
-    <w:next w:val="style34"/>
+    <w:basedOn w:val="style35"/>
+    <w:next w:val="style36"/>
     <w:pPr/>
     <w:rPr>
       <w:rFonts w:cs="Lohit Hindi"/>
     </w:rPr>
   </w:style>
-  <w:style w:styleId="style35" w:type="paragraph">
+  <w:style w:styleId="style37" w:type="paragraph">
     <w:name w:val="Caption"/>
     <w:basedOn w:val="style0"/>
-    <w:next w:val="style35"/>
+    <w:next w:val="style37"/>
     <w:pPr>
       <w:suppressLineNumbers/>
       <w:spacing w:after="120" w:before="120"/>
@@ -1741,10 +1757,10 @@
       <w:szCs w:val="24"/>
     </w:rPr>
   </w:style>
-  <w:style w:styleId="style36" w:type="paragraph">
+  <w:style w:styleId="style38" w:type="paragraph">
     <w:name w:val="Index"/>
     <w:basedOn w:val="style0"/>
-    <w:next w:val="style36"/>
+    <w:next w:val="style38"/>
     <w:pPr>
       <w:suppressLineNumbers/>
     </w:pPr>

</xml_diff>

<commit_message>
Patient list and update patient information
</commit_message>
<xml_diff>
--- a/pages.docx
+++ b/pages.docx
@@ -260,12 +260,14 @@
         <w:rPr>
           <w:b w:val="false"/>
           <w:bCs w:val="false"/>
-        </w:rPr>
-      </w:pPr>
-      <w:r>
-        <w:rPr>
-          <w:b w:val="false"/>
-          <w:bCs w:val="false"/>
+          <w:shd w:fill="00FF00" w:val="clear"/>
+        </w:rPr>
+      </w:pPr>
+      <w:r>
+        <w:rPr>
+          <w:b w:val="false"/>
+          <w:bCs w:val="false"/>
+          <w:shd w:fill="00FF00" w:val="clear"/>
         </w:rPr>
         <w:t>Can create new patients (staff)</w:t>
       </w:r>
@@ -322,12 +324,14 @@
         <w:rPr>
           <w:b w:val="false"/>
           <w:bCs w:val="false"/>
-        </w:rPr>
-      </w:pPr>
-      <w:r>
-        <w:rPr>
-          <w:b w:val="false"/>
-          <w:bCs w:val="false"/>
+          <w:shd w:fill="00FF00" w:val="clear"/>
+        </w:rPr>
+      </w:pPr>
+      <w:r>
+        <w:rPr>
+          <w:b w:val="false"/>
+          <w:bCs w:val="false"/>
+          <w:shd w:fill="00FF00" w:val="clear"/>
         </w:rPr>
         <w:t>Can click on a patient to get the patient page (staff)</w:t>
       </w:r>
@@ -362,12 +366,14 @@
         <w:rPr>
           <w:b w:val="false"/>
           <w:bCs w:val="false"/>
-        </w:rPr>
-      </w:pPr>
-      <w:r>
-        <w:rPr>
-          <w:b w:val="false"/>
-          <w:bCs w:val="false"/>
+          <w:shd w:fill="00FF00" w:val="clear"/>
+        </w:rPr>
+      </w:pPr>
+      <w:r>
+        <w:rPr>
+          <w:b w:val="false"/>
+          <w:bCs w:val="false"/>
+          <w:shd w:fill="00FF00" w:val="clear"/>
         </w:rPr>
         <w:t>Patient Page</w:t>
       </w:r>
@@ -382,12 +388,14 @@
         <w:rPr>
           <w:b w:val="false"/>
           <w:bCs w:val="false"/>
-        </w:rPr>
-      </w:pPr>
-      <w:r>
-        <w:rPr>
-          <w:b w:val="false"/>
-          <w:bCs w:val="false"/>
+          <w:shd w:fill="00FF00" w:val="clear"/>
+        </w:rPr>
+      </w:pPr>
+      <w:r>
+        <w:rPr>
+          <w:b w:val="false"/>
+          <w:bCs w:val="false"/>
+          <w:shd w:fill="00FF00" w:val="clear"/>
         </w:rPr>
         <w:t>Patient's information viewed and updatable by staff</w:t>
       </w:r>
@@ -402,12 +410,14 @@
         <w:rPr>
           <w:b w:val="false"/>
           <w:bCs w:val="false"/>
-        </w:rPr>
-      </w:pPr>
-      <w:r>
-        <w:rPr>
-          <w:b w:val="false"/>
-          <w:bCs w:val="false"/>
+          <w:shd w:fill="00FF00" w:val="clear"/>
+        </w:rPr>
+      </w:pPr>
+      <w:r>
+        <w:rPr>
+          <w:b w:val="false"/>
+          <w:bCs w:val="false"/>
+          <w:shd w:fill="00FF00" w:val="clear"/>
         </w:rPr>
         <w:t>Patient can see and update only address, phone number</w:t>
       </w:r>
@@ -1706,10 +1716,38 @@
       <w:rFonts w:cs="OpenSymbol"/>
     </w:rPr>
   </w:style>
-  <w:style w:styleId="style34" w:type="paragraph">
+  <w:style w:styleId="style34" w:type="character">
+    <w:name w:val="ListLabel 19"/>
+    <w:next w:val="style34"/>
+    <w:rPr>
+      <w:rFonts w:cs="Symbol"/>
+    </w:rPr>
+  </w:style>
+  <w:style w:styleId="style35" w:type="character">
+    <w:name w:val="ListLabel 20"/>
+    <w:next w:val="style35"/>
+    <w:rPr>
+      <w:rFonts w:cs="OpenSymbol"/>
+    </w:rPr>
+  </w:style>
+  <w:style w:styleId="style36" w:type="character">
+    <w:name w:val="ListLabel 21"/>
+    <w:next w:val="style36"/>
+    <w:rPr>
+      <w:rFonts w:cs="Symbol"/>
+    </w:rPr>
+  </w:style>
+  <w:style w:styleId="style37" w:type="character">
+    <w:name w:val="ListLabel 22"/>
+    <w:next w:val="style37"/>
+    <w:rPr>
+      <w:rFonts w:cs="OpenSymbol"/>
+    </w:rPr>
+  </w:style>
+  <w:style w:styleId="style38" w:type="paragraph">
     <w:name w:val="Heading"/>
     <w:basedOn w:val="style0"/>
-    <w:next w:val="style35"/>
+    <w:next w:val="style39"/>
     <w:pPr>
       <w:keepNext/>
       <w:spacing w:after="120" w:before="240"/>
@@ -1721,29 +1759,29 @@
       <w:szCs w:val="28"/>
     </w:rPr>
   </w:style>
-  <w:style w:styleId="style35" w:type="paragraph">
+  <w:style w:styleId="style39" w:type="paragraph">
     <w:name w:val="Text Body"/>
     <w:basedOn w:val="style0"/>
-    <w:next w:val="style35"/>
+    <w:next w:val="style39"/>
     <w:pPr>
       <w:spacing w:after="120" w:before="0"/>
       <w:contextualSpacing w:val="false"/>
     </w:pPr>
     <w:rPr/>
   </w:style>
-  <w:style w:styleId="style36" w:type="paragraph">
+  <w:style w:styleId="style40" w:type="paragraph">
     <w:name w:val="List"/>
-    <w:basedOn w:val="style35"/>
-    <w:next w:val="style36"/>
+    <w:basedOn w:val="style39"/>
+    <w:next w:val="style40"/>
     <w:pPr/>
     <w:rPr>
       <w:rFonts w:cs="Lohit Hindi"/>
     </w:rPr>
   </w:style>
-  <w:style w:styleId="style37" w:type="paragraph">
+  <w:style w:styleId="style41" w:type="paragraph">
     <w:name w:val="Caption"/>
     <w:basedOn w:val="style0"/>
-    <w:next w:val="style37"/>
+    <w:next w:val="style41"/>
     <w:pPr>
       <w:suppressLineNumbers/>
       <w:spacing w:after="120" w:before="120"/>
@@ -1757,10 +1795,10 @@
       <w:szCs w:val="24"/>
     </w:rPr>
   </w:style>
-  <w:style w:styleId="style38" w:type="paragraph">
+  <w:style w:styleId="style42" w:type="paragraph">
     <w:name w:val="Index"/>
     <w:basedOn w:val="style0"/>
-    <w:next w:val="style38"/>
+    <w:next w:val="style42"/>
     <w:pPr>
       <w:suppressLineNumbers/>
     </w:pPr>

</xml_diff>

<commit_message>
Added change of doctor partially
</commit_message>
<xml_diff>
--- a/pages.docx
+++ b/pages.docx
@@ -346,12 +346,14 @@
         <w:rPr>
           <w:b w:val="false"/>
           <w:bCs w:val="false"/>
-        </w:rPr>
-      </w:pPr>
-      <w:r>
-        <w:rPr>
-          <w:b w:val="false"/>
-          <w:bCs w:val="false"/>
+          <w:shd w:fill="FFFF00" w:val="clear"/>
+        </w:rPr>
+      </w:pPr>
+      <w:r>
+        <w:rPr>
+          <w:b w:val="false"/>
+          <w:bCs w:val="false"/>
+          <w:shd w:fill="FFFF00" w:val="clear"/>
         </w:rPr>
         <w:t>Can assign a patient to a doctor (staff)</w:t>
       </w:r>
@@ -363,18 +365,10 @@
           <w:ilvl w:val="0"/>
           <w:numId w:val="1"/>
         </w:numPr>
-        <w:rPr>
-          <w:b w:val="false"/>
-          <w:bCs w:val="false"/>
-          <w:shd w:fill="00FF00" w:val="clear"/>
-        </w:rPr>
-      </w:pPr>
-      <w:r>
-        <w:rPr>
-          <w:b w:val="false"/>
-          <w:bCs w:val="false"/>
-          <w:shd w:fill="00FF00" w:val="clear"/>
-        </w:rPr>
+        <w:rPr/>
+      </w:pPr>
+      <w:r>
+        <w:rPr/>
         <w:t>Patient Page</w:t>
       </w:r>
     </w:p>
@@ -407,18 +401,10 @@
           <w:ilvl w:val="1"/>
           <w:numId w:val="1"/>
         </w:numPr>
-        <w:rPr>
-          <w:b w:val="false"/>
-          <w:bCs w:val="false"/>
-          <w:shd w:fill="00FF00" w:val="clear"/>
-        </w:rPr>
-      </w:pPr>
-      <w:r>
-        <w:rPr>
-          <w:b w:val="false"/>
-          <w:bCs w:val="false"/>
-          <w:shd w:fill="00FF00" w:val="clear"/>
-        </w:rPr>
+        <w:rPr/>
+      </w:pPr>
+      <w:r>
+        <w:rPr/>
         <w:t>Patient can see and update only address, phone number</w:t>
       </w:r>
     </w:p>
@@ -1744,10 +1730,24 @@
       <w:rFonts w:cs="OpenSymbol"/>
     </w:rPr>
   </w:style>
-  <w:style w:styleId="style38" w:type="paragraph">
+  <w:style w:styleId="style38" w:type="character">
+    <w:name w:val="ListLabel 23"/>
+    <w:next w:val="style38"/>
+    <w:rPr>
+      <w:rFonts w:cs="Symbol"/>
+    </w:rPr>
+  </w:style>
+  <w:style w:styleId="style39" w:type="character">
+    <w:name w:val="ListLabel 24"/>
+    <w:next w:val="style39"/>
+    <w:rPr>
+      <w:rFonts w:cs="OpenSymbol"/>
+    </w:rPr>
+  </w:style>
+  <w:style w:styleId="style40" w:type="paragraph">
     <w:name w:val="Heading"/>
     <w:basedOn w:val="style0"/>
-    <w:next w:val="style39"/>
+    <w:next w:val="style41"/>
     <w:pPr>
       <w:keepNext/>
       <w:spacing w:after="120" w:before="240"/>
@@ -1759,29 +1759,29 @@
       <w:szCs w:val="28"/>
     </w:rPr>
   </w:style>
-  <w:style w:styleId="style39" w:type="paragraph">
+  <w:style w:styleId="style41" w:type="paragraph">
     <w:name w:val="Text Body"/>
     <w:basedOn w:val="style0"/>
-    <w:next w:val="style39"/>
+    <w:next w:val="style41"/>
     <w:pPr>
       <w:spacing w:after="120" w:before="0"/>
       <w:contextualSpacing w:val="false"/>
     </w:pPr>
     <w:rPr/>
   </w:style>
-  <w:style w:styleId="style40" w:type="paragraph">
+  <w:style w:styleId="style42" w:type="paragraph">
     <w:name w:val="List"/>
-    <w:basedOn w:val="style39"/>
-    <w:next w:val="style40"/>
+    <w:basedOn w:val="style41"/>
+    <w:next w:val="style42"/>
     <w:pPr/>
     <w:rPr>
       <w:rFonts w:cs="Lohit Hindi"/>
     </w:rPr>
   </w:style>
-  <w:style w:styleId="style41" w:type="paragraph">
+  <w:style w:styleId="style43" w:type="paragraph">
     <w:name w:val="Caption"/>
     <w:basedOn w:val="style0"/>
-    <w:next w:val="style41"/>
+    <w:next w:val="style43"/>
     <w:pPr>
       <w:suppressLineNumbers/>
       <w:spacing w:after="120" w:before="120"/>
@@ -1795,10 +1795,10 @@
       <w:szCs w:val="24"/>
     </w:rPr>
   </w:style>
-  <w:style w:styleId="style42" w:type="paragraph">
+  <w:style w:styleId="style44" w:type="paragraph">
     <w:name w:val="Index"/>
     <w:basedOn w:val="style0"/>
-    <w:next w:val="style42"/>
+    <w:next w:val="style44"/>
     <w:pPr>
       <w:suppressLineNumbers/>
     </w:pPr>

</xml_diff>

<commit_message>
First commit for visitation records and permissions for doctors
</commit_message>
<xml_diff>
--- a/pages.docx
+++ b/pages.docx
@@ -240,12 +240,14 @@
         <w:rPr>
           <w:b w:val="false"/>
           <w:bCs w:val="false"/>
-        </w:rPr>
-      </w:pPr>
-      <w:r>
-        <w:rPr>
-          <w:b w:val="false"/>
-          <w:bCs w:val="false"/>
+          <w:shd w:fill="00FF00" w:val="clear"/>
+        </w:rPr>
+      </w:pPr>
+      <w:r>
+        <w:rPr>
+          <w:b w:val="false"/>
+          <w:bCs w:val="false"/>
+          <w:shd w:fill="00FF00" w:val="clear"/>
         </w:rPr>
         <w:t>Patient List</w:t>
       </w:r>
@@ -282,12 +284,14 @@
         <w:rPr>
           <w:b w:val="false"/>
           <w:bCs w:val="false"/>
-        </w:rPr>
-      </w:pPr>
-      <w:r>
-        <w:rPr>
-          <w:b w:val="false"/>
-          <w:bCs w:val="false"/>
+          <w:shd w:fill="00FF00" w:val="clear"/>
+        </w:rPr>
+      </w:pPr>
+      <w:r>
+        <w:rPr>
+          <w:b w:val="false"/>
+          <w:bCs w:val="false"/>
+          <w:shd w:fill="00FF00" w:val="clear"/>
         </w:rPr>
         <w:t>Can click on a patient to get the patient's records (doctor or staff with permissions)</w:t>
       </w:r>
@@ -1746,10 +1750,24 @@
       <w:rFonts w:cs="OpenSymbol"/>
     </w:rPr>
   </w:style>
-  <w:style w:styleId="style40" w:type="paragraph">
+  <w:style w:styleId="style40" w:type="character">
+    <w:name w:val="ListLabel 25"/>
+    <w:next w:val="style40"/>
+    <w:rPr>
+      <w:rFonts w:cs="Symbol"/>
+    </w:rPr>
+  </w:style>
+  <w:style w:styleId="style41" w:type="character">
+    <w:name w:val="ListLabel 26"/>
+    <w:next w:val="style41"/>
+    <w:rPr>
+      <w:rFonts w:cs="OpenSymbol"/>
+    </w:rPr>
+  </w:style>
+  <w:style w:styleId="style42" w:type="paragraph">
     <w:name w:val="Heading"/>
     <w:basedOn w:val="style0"/>
-    <w:next w:val="style41"/>
+    <w:next w:val="style43"/>
     <w:pPr>
       <w:keepNext/>
       <w:spacing w:after="120" w:before="240"/>
@@ -1761,29 +1779,29 @@
       <w:szCs w:val="28"/>
     </w:rPr>
   </w:style>
-  <w:style w:styleId="style41" w:type="paragraph">
+  <w:style w:styleId="style43" w:type="paragraph">
     <w:name w:val="Text Body"/>
     <w:basedOn w:val="style0"/>
-    <w:next w:val="style41"/>
+    <w:next w:val="style43"/>
     <w:pPr>
       <w:spacing w:after="120" w:before="0"/>
       <w:contextualSpacing w:val="false"/>
     </w:pPr>
     <w:rPr/>
   </w:style>
-  <w:style w:styleId="style42" w:type="paragraph">
+  <w:style w:styleId="style44" w:type="paragraph">
     <w:name w:val="List"/>
-    <w:basedOn w:val="style41"/>
-    <w:next w:val="style42"/>
+    <w:basedOn w:val="style43"/>
+    <w:next w:val="style44"/>
     <w:pPr/>
     <w:rPr>
       <w:rFonts w:cs="Lohit Hindi"/>
     </w:rPr>
   </w:style>
-  <w:style w:styleId="style43" w:type="paragraph">
+  <w:style w:styleId="style45" w:type="paragraph">
     <w:name w:val="Caption"/>
     <w:basedOn w:val="style0"/>
-    <w:next w:val="style43"/>
+    <w:next w:val="style45"/>
     <w:pPr>
       <w:suppressLineNumbers/>
       <w:spacing w:after="120" w:before="120"/>
@@ -1797,10 +1815,10 @@
       <w:szCs w:val="24"/>
     </w:rPr>
   </w:style>
-  <w:style w:styleId="style44" w:type="paragraph">
+  <w:style w:styleId="style46" w:type="paragraph">
     <w:name w:val="Index"/>
     <w:basedOn w:val="style0"/>
-    <w:next w:val="style44"/>
+    <w:next w:val="style46"/>
     <w:pPr>
       <w:suppressLineNumbers/>
     </w:pPr>

</xml_diff>

<commit_message>
added search for visitation record
</commit_message>
<xml_diff>
--- a/pages.docx
+++ b/pages.docx
@@ -467,14 +467,14 @@
         <w:rPr>
           <w:b w:val="false"/>
           <w:bCs w:val="false"/>
-          <w:shd w:fill="FFFF00" w:val="clear"/>
-        </w:rPr>
-      </w:pPr>
-      <w:r>
-        <w:rPr>
-          <w:b w:val="false"/>
-          <w:bCs w:val="false"/>
-          <w:shd w:fill="FFFF00" w:val="clear"/>
+          <w:shd w:fill="00FF00" w:val="clear"/>
+        </w:rPr>
+      </w:pPr>
+      <w:r>
+        <w:rPr>
+          <w:b w:val="false"/>
+          <w:bCs w:val="false"/>
+          <w:shd w:fill="00FF00" w:val="clear"/>
         </w:rPr>
         <w:t>See all of the records associated with a patient (List)</w:t>
       </w:r>
@@ -509,12 +509,14 @@
         <w:rPr>
           <w:b w:val="false"/>
           <w:bCs w:val="false"/>
-        </w:rPr>
-      </w:pPr>
-      <w:r>
-        <w:rPr>
-          <w:b w:val="false"/>
-          <w:bCs w:val="false"/>
+          <w:shd w:fill="00FF00" w:val="clear"/>
+        </w:rPr>
+      </w:pPr>
+      <w:r>
+        <w:rPr>
+          <w:b w:val="false"/>
+          <w:bCs w:val="false"/>
+          <w:shd w:fill="00FF00" w:val="clear"/>
         </w:rPr>
         <w:t>Can search amongst the records</w:t>
       </w:r>
@@ -1764,10 +1766,24 @@
       <w:rFonts w:cs="OpenSymbol"/>
     </w:rPr>
   </w:style>
-  <w:style w:styleId="style42" w:type="paragraph">
+  <w:style w:styleId="style42" w:type="character">
+    <w:name w:val="ListLabel 27"/>
+    <w:next w:val="style42"/>
+    <w:rPr>
+      <w:rFonts w:cs="Symbol"/>
+    </w:rPr>
+  </w:style>
+  <w:style w:styleId="style43" w:type="character">
+    <w:name w:val="ListLabel 28"/>
+    <w:next w:val="style43"/>
+    <w:rPr>
+      <w:rFonts w:cs="OpenSymbol"/>
+    </w:rPr>
+  </w:style>
+  <w:style w:styleId="style44" w:type="paragraph">
     <w:name w:val="Heading"/>
     <w:basedOn w:val="style0"/>
-    <w:next w:val="style43"/>
+    <w:next w:val="style45"/>
     <w:pPr>
       <w:keepNext/>
       <w:spacing w:after="120" w:before="240"/>
@@ -1779,29 +1795,29 @@
       <w:szCs w:val="28"/>
     </w:rPr>
   </w:style>
-  <w:style w:styleId="style43" w:type="paragraph">
+  <w:style w:styleId="style45" w:type="paragraph">
     <w:name w:val="Text Body"/>
     <w:basedOn w:val="style0"/>
-    <w:next w:val="style43"/>
+    <w:next w:val="style45"/>
     <w:pPr>
       <w:spacing w:after="120" w:before="0"/>
       <w:contextualSpacing w:val="false"/>
     </w:pPr>
     <w:rPr/>
   </w:style>
-  <w:style w:styleId="style44" w:type="paragraph">
+  <w:style w:styleId="style46" w:type="paragraph">
     <w:name w:val="List"/>
-    <w:basedOn w:val="style43"/>
-    <w:next w:val="style44"/>
+    <w:basedOn w:val="style45"/>
+    <w:next w:val="style46"/>
     <w:pPr/>
     <w:rPr>
       <w:rFonts w:cs="Lohit Hindi"/>
     </w:rPr>
   </w:style>
-  <w:style w:styleId="style45" w:type="paragraph">
+  <w:style w:styleId="style47" w:type="paragraph">
     <w:name w:val="Caption"/>
     <w:basedOn w:val="style0"/>
-    <w:next w:val="style45"/>
+    <w:next w:val="style47"/>
     <w:pPr>
       <w:suppressLineNumbers/>
       <w:spacing w:after="120" w:before="120"/>
@@ -1815,10 +1831,10 @@
       <w:szCs w:val="24"/>
     </w:rPr>
   </w:style>
-  <w:style w:styleId="style46" w:type="paragraph">
+  <w:style w:styleId="style48" w:type="paragraph">
     <w:name w:val="Index"/>
     <w:basedOn w:val="style0"/>
-    <w:next w:val="style46"/>
+    <w:next w:val="style48"/>
     <w:pPr>
       <w:suppressLineNumbers/>
     </w:pPr>

</xml_diff>

<commit_message>
Initial creation of VisitationRecords commit and changed db to EST timezone
</commit_message>
<xml_diff>
--- a/pages.docx
+++ b/pages.docx
@@ -489,12 +489,14 @@
         <w:rPr>
           <w:b w:val="false"/>
           <w:bCs w:val="false"/>
-        </w:rPr>
-      </w:pPr>
-      <w:r>
-        <w:rPr>
-          <w:b w:val="false"/>
-          <w:bCs w:val="false"/>
+          <w:shd w:fill="00FF00" w:val="clear"/>
+        </w:rPr>
+      </w:pPr>
+      <w:r>
+        <w:rPr>
+          <w:b w:val="false"/>
+          <w:bCs w:val="false"/>
+          <w:shd w:fill="00FF00" w:val="clear"/>
         </w:rPr>
         <w:t>Click on a record to see its individual page</w:t>
       </w:r>
@@ -573,12 +575,14 @@
         <w:rPr>
           <w:b w:val="false"/>
           <w:bCs w:val="false"/>
-        </w:rPr>
-      </w:pPr>
-      <w:r>
-        <w:rPr>
-          <w:b w:val="false"/>
-          <w:bCs w:val="false"/>
+          <w:shd w:fill="FFFF00" w:val="clear"/>
+        </w:rPr>
+      </w:pPr>
+      <w:r>
+        <w:rPr>
+          <w:b w:val="false"/>
+          <w:bCs w:val="false"/>
+          <w:shd w:fill="FFFF00" w:val="clear"/>
         </w:rPr>
         <w:t>Doctor can edit</w:t>
       </w:r>
@@ -613,12 +617,14 @@
         <w:rPr>
           <w:b w:val="false"/>
           <w:bCs w:val="false"/>
-        </w:rPr>
-      </w:pPr>
-      <w:r>
-        <w:rPr>
-          <w:b w:val="false"/>
-          <w:bCs w:val="false"/>
+          <w:shd w:fill="00FF00" w:val="clear"/>
+        </w:rPr>
+      </w:pPr>
+      <w:r>
+        <w:rPr>
+          <w:b w:val="false"/>
+          <w:bCs w:val="false"/>
+          <w:shd w:fill="00FF00" w:val="clear"/>
         </w:rPr>
         <w:t>Can see list of past records from here as well (not other doctors)</w:t>
       </w:r>
@@ -1796,10 +1802,24 @@
       <w:rFonts w:cs="OpenSymbol"/>
     </w:rPr>
   </w:style>
-  <w:style w:styleId="style46" w:type="paragraph">
+  <w:style w:styleId="style46" w:type="character">
+    <w:name w:val="ListLabel 31"/>
+    <w:next w:val="style46"/>
+    <w:rPr>
+      <w:rFonts w:cs="Symbol"/>
+    </w:rPr>
+  </w:style>
+  <w:style w:styleId="style47" w:type="character">
+    <w:name w:val="ListLabel 32"/>
+    <w:next w:val="style47"/>
+    <w:rPr>
+      <w:rFonts w:cs="OpenSymbol"/>
+    </w:rPr>
+  </w:style>
+  <w:style w:styleId="style48" w:type="paragraph">
     <w:name w:val="Heading"/>
     <w:basedOn w:val="style0"/>
-    <w:next w:val="style47"/>
+    <w:next w:val="style49"/>
     <w:pPr>
       <w:keepNext/>
       <w:spacing w:after="120" w:before="240"/>
@@ -1811,29 +1831,29 @@
       <w:szCs w:val="28"/>
     </w:rPr>
   </w:style>
-  <w:style w:styleId="style47" w:type="paragraph">
+  <w:style w:styleId="style49" w:type="paragraph">
     <w:name w:val="Text Body"/>
     <w:basedOn w:val="style0"/>
-    <w:next w:val="style47"/>
+    <w:next w:val="style49"/>
     <w:pPr>
       <w:spacing w:after="120" w:before="0"/>
       <w:contextualSpacing w:val="false"/>
     </w:pPr>
     <w:rPr/>
   </w:style>
-  <w:style w:styleId="style48" w:type="paragraph">
+  <w:style w:styleId="style50" w:type="paragraph">
     <w:name w:val="List"/>
-    <w:basedOn w:val="style47"/>
-    <w:next w:val="style48"/>
+    <w:basedOn w:val="style49"/>
+    <w:next w:val="style50"/>
     <w:pPr/>
     <w:rPr>
       <w:rFonts w:cs="Lohit Hindi"/>
     </w:rPr>
   </w:style>
-  <w:style w:styleId="style49" w:type="paragraph">
+  <w:style w:styleId="style51" w:type="paragraph">
     <w:name w:val="Caption"/>
     <w:basedOn w:val="style0"/>
-    <w:next w:val="style49"/>
+    <w:next w:val="style51"/>
     <w:pPr>
       <w:suppressLineNumbers/>
       <w:spacing w:after="120" w:before="120"/>
@@ -1847,10 +1867,10 @@
       <w:szCs w:val="24"/>
     </w:rPr>
   </w:style>
-  <w:style w:styleId="style50" w:type="paragraph">
+  <w:style w:styleId="style52" w:type="paragraph">
     <w:name w:val="Index"/>
     <w:basedOn w:val="style0"/>
-    <w:next w:val="style50"/>
+    <w:next w:val="style52"/>
     <w:pPr>
       <w:suppressLineNumbers/>
     </w:pPr>

</xml_diff>

<commit_message>
added editing and creating visitation records
</commit_message>
<xml_diff>
--- a/pages.docx
+++ b/pages.docx
@@ -533,14 +533,14 @@
         <w:rPr>
           <w:b w:val="false"/>
           <w:bCs w:val="false"/>
-          <w:shd w:fill="FFFF00" w:val="clear"/>
-        </w:rPr>
-      </w:pPr>
-      <w:r>
-        <w:rPr>
-          <w:b w:val="false"/>
-          <w:bCs w:val="false"/>
-          <w:shd w:fill="FFFF00" w:val="clear"/>
+          <w:shd w:fill="00FF00" w:val="clear"/>
+        </w:rPr>
+      </w:pPr>
+      <w:r>
+        <w:rPr>
+          <w:b w:val="false"/>
+          <w:bCs w:val="false"/>
+          <w:shd w:fill="00FF00" w:val="clear"/>
         </w:rPr>
         <w:t>Can create a new visitation record (doctor)</w:t>
       </w:r>
@@ -575,14 +575,14 @@
         <w:rPr>
           <w:b w:val="false"/>
           <w:bCs w:val="false"/>
-          <w:shd w:fill="FFFF00" w:val="clear"/>
-        </w:rPr>
-      </w:pPr>
-      <w:r>
-        <w:rPr>
-          <w:b w:val="false"/>
-          <w:bCs w:val="false"/>
-          <w:shd w:fill="FFFF00" w:val="clear"/>
+          <w:shd w:fill="00FF00" w:val="clear"/>
+        </w:rPr>
+      </w:pPr>
+      <w:r>
+        <w:rPr>
+          <w:b w:val="false"/>
+          <w:bCs w:val="false"/>
+          <w:shd w:fill="00FF00" w:val="clear"/>
         </w:rPr>
         <w:t>Doctor can edit</w:t>
       </w:r>
@@ -1816,10 +1816,24 @@
       <w:rFonts w:cs="OpenSymbol"/>
     </w:rPr>
   </w:style>
-  <w:style w:styleId="style48" w:type="paragraph">
+  <w:style w:styleId="style48" w:type="character">
+    <w:name w:val="ListLabel 33"/>
+    <w:next w:val="style48"/>
+    <w:rPr>
+      <w:rFonts w:cs="Symbol"/>
+    </w:rPr>
+  </w:style>
+  <w:style w:styleId="style49" w:type="character">
+    <w:name w:val="ListLabel 34"/>
+    <w:next w:val="style49"/>
+    <w:rPr>
+      <w:rFonts w:cs="OpenSymbol"/>
+    </w:rPr>
+  </w:style>
+  <w:style w:styleId="style50" w:type="paragraph">
     <w:name w:val="Heading"/>
     <w:basedOn w:val="style0"/>
-    <w:next w:val="style49"/>
+    <w:next w:val="style51"/>
     <w:pPr>
       <w:keepNext/>
       <w:spacing w:after="120" w:before="240"/>
@@ -1831,29 +1845,29 @@
       <w:szCs w:val="28"/>
     </w:rPr>
   </w:style>
-  <w:style w:styleId="style49" w:type="paragraph">
+  <w:style w:styleId="style51" w:type="paragraph">
     <w:name w:val="Text Body"/>
     <w:basedOn w:val="style0"/>
-    <w:next w:val="style49"/>
+    <w:next w:val="style51"/>
     <w:pPr>
       <w:spacing w:after="120" w:before="0"/>
       <w:contextualSpacing w:val="false"/>
     </w:pPr>
     <w:rPr/>
   </w:style>
-  <w:style w:styleId="style50" w:type="paragraph">
+  <w:style w:styleId="style52" w:type="paragraph">
     <w:name w:val="List"/>
-    <w:basedOn w:val="style49"/>
-    <w:next w:val="style50"/>
+    <w:basedOn w:val="style51"/>
+    <w:next w:val="style52"/>
     <w:pPr/>
     <w:rPr>
       <w:rFonts w:cs="Lohit Hindi"/>
     </w:rPr>
   </w:style>
-  <w:style w:styleId="style51" w:type="paragraph">
+  <w:style w:styleId="style53" w:type="paragraph">
     <w:name w:val="Caption"/>
     <w:basedOn w:val="style0"/>
-    <w:next w:val="style51"/>
+    <w:next w:val="style53"/>
     <w:pPr>
       <w:suppressLineNumbers/>
       <w:spacing w:after="120" w:before="120"/>
@@ -1867,10 +1881,10 @@
       <w:szCs w:val="24"/>
     </w:rPr>
   </w:style>
-  <w:style w:styleId="style52" w:type="paragraph">
+  <w:style w:styleId="style54" w:type="paragraph">
     <w:name w:val="Index"/>
     <w:basedOn w:val="style0"/>
-    <w:next w:val="style52"/>
+    <w:next w:val="style54"/>
     <w:pPr>
       <w:suppressLineNumbers/>
     </w:pPr>

</xml_diff>

<commit_message>
added patient looking of records and fixed an ordering bug in the records
</commit_message>
<xml_diff>
--- a/pages.docx
+++ b/pages.docx
@@ -204,6 +204,30 @@
     <w:p>
       <w:pPr>
         <w:pStyle w:val="style0"/>
+        <w:numPr>
+          <w:ilvl w:val="0"/>
+          <w:numId w:val="1"/>
+        </w:numPr>
+        <w:rPr>
+          <w:b w:val="false"/>
+          <w:bCs w:val="false"/>
+          <w:sz w:val="22"/>
+          <w:szCs w:val="22"/>
+        </w:rPr>
+      </w:pPr>
+      <w:r>
+        <w:rPr>
+          <w:b w:val="false"/>
+          <w:bCs w:val="false"/>
+          <w:sz w:val="22"/>
+          <w:szCs w:val="22"/>
+        </w:rPr>
+        <w:t>Session Management</w:t>
+      </w:r>
+    </w:p>
+    <w:p>
+      <w:pPr>
+        <w:pStyle w:val="style0"/>
         <w:rPr/>
       </w:pPr>
       <w:r>
@@ -415,6 +439,20 @@
     <w:p>
       <w:pPr>
         <w:pStyle w:val="style0"/>
+        <w:numPr>
+          <w:ilvl w:val="1"/>
+          <w:numId w:val="1"/>
+        </w:numPr>
+        <w:rPr/>
+      </w:pPr>
+      <w:r>
+        <w:rPr/>
+        <w:t>Change Register Page Location</w:t>
+      </w:r>
+    </w:p>
+    <w:p>
+      <w:pPr>
+        <w:pStyle w:val="style0"/>
         <w:rPr/>
       </w:pPr>
       <w:r>
@@ -447,12 +485,14 @@
         <w:rPr>
           <w:b w:val="false"/>
           <w:bCs w:val="false"/>
-        </w:rPr>
-      </w:pPr>
-      <w:r>
-        <w:rPr>
-          <w:b w:val="false"/>
-          <w:bCs w:val="false"/>
+          <w:shd w:fill="00FF00" w:val="clear"/>
+        </w:rPr>
+      </w:pPr>
+      <w:r>
+        <w:rPr>
+          <w:b w:val="false"/>
+          <w:bCs w:val="false"/>
+          <w:shd w:fill="00FF00" w:val="clear"/>
         </w:rPr>
         <w:t>Patient Records (can be seen by patient and assigned doctor)</w:t>
       </w:r>
@@ -597,12 +637,14 @@
         <w:rPr>
           <w:b w:val="false"/>
           <w:bCs w:val="false"/>
-        </w:rPr>
-      </w:pPr>
-      <w:r>
-        <w:rPr>
-          <w:b w:val="false"/>
-          <w:bCs w:val="false"/>
+          <w:shd w:fill="FFFF00" w:val="clear"/>
+        </w:rPr>
+      </w:pPr>
+      <w:r>
+        <w:rPr>
+          <w:b w:val="false"/>
+          <w:bCs w:val="false"/>
+          <w:shd w:fill="FFFF00" w:val="clear"/>
         </w:rPr>
         <w:t>Doctor can add viewing permissions to other doctors</w:t>
       </w:r>
@@ -639,12 +681,14 @@
         <w:rPr>
           <w:b w:val="false"/>
           <w:bCs w:val="false"/>
-        </w:rPr>
-      </w:pPr>
-      <w:r>
-        <w:rPr>
-          <w:b w:val="false"/>
-          <w:bCs w:val="false"/>
+          <w:shd w:fill="00FF00" w:val="clear"/>
+        </w:rPr>
+      </w:pPr>
+      <w:r>
+        <w:rPr>
+          <w:b w:val="false"/>
+          <w:bCs w:val="false"/>
+          <w:shd w:fill="00FF00" w:val="clear"/>
         </w:rPr>
         <w:t>Patient can't see the freeform comments</w:t>
       </w:r>

</xml_diff>

<commit_message>
Added doctor permission to record
</commit_message>
<xml_diff>
--- a/pages.docx
+++ b/pages.docx
@@ -110,12 +110,14 @@
         <w:rPr>
           <w:b w:val="false"/>
           <w:bCs w:val="false"/>
-        </w:rPr>
-      </w:pPr>
-      <w:r>
-        <w:rPr>
-          <w:b w:val="false"/>
-          <w:bCs w:val="false"/>
+          <w:shd w:fill="FFFF00" w:val="clear"/>
+        </w:rPr>
+      </w:pPr>
+      <w:r>
+        <w:rPr>
+          <w:b w:val="false"/>
+          <w:bCs w:val="false"/>
+          <w:shd w:fill="FFFF00" w:val="clear"/>
         </w:rPr>
         <w:t>Financial Officer pages</w:t>
       </w:r>
@@ -132,6 +134,7 @@
           <w:bCs w:val="false"/>
           <w:sz w:val="24"/>
           <w:szCs w:val="24"/>
+          <w:shd w:fill="FFFF00" w:val="clear"/>
         </w:rPr>
       </w:pPr>
       <w:r>
@@ -140,6 +143,7 @@
           <w:bCs w:val="false"/>
           <w:sz w:val="24"/>
           <w:szCs w:val="24"/>
+          <w:shd w:fill="FFFF00" w:val="clear"/>
         </w:rPr>
         <w:t xml:space="preserve">Ability to monitor any doctor to determine how many patients he/she saw in a given time period(SQL query based on date of visit), can see all of the information in this table </w:t>
       </w:r>
@@ -156,6 +160,7 @@
           <w:bCs w:val="false"/>
           <w:sz w:val="24"/>
           <w:szCs w:val="24"/>
+          <w:shd w:fill="FFFF00" w:val="clear"/>
         </w:rPr>
       </w:pPr>
       <w:r>
@@ -164,6 +169,7 @@
           <w:bCs w:val="false"/>
           <w:sz w:val="24"/>
           <w:szCs w:val="24"/>
+          <w:shd w:fill="FFFF00" w:val="clear"/>
         </w:rPr>
         <w:t>Can see doctor's information, but can't look up patient's name</w:t>
       </w:r>
@@ -180,6 +186,7 @@
           <w:bCs w:val="false"/>
           <w:sz w:val="22"/>
           <w:szCs w:val="22"/>
+          <w:shd w:fill="FFFF00" w:val="clear"/>
         </w:rPr>
       </w:pPr>
       <w:r>
@@ -188,6 +195,7 @@
           <w:bCs w:val="false"/>
           <w:sz w:val="24"/>
           <w:szCs w:val="24"/>
+          <w:shd w:fill="FFFF00" w:val="clear"/>
         </w:rPr>
         <w:t>Can see how many times a given patient was seen(query based on number of rec</w:t>
       </w:r>
@@ -197,6 +205,7 @@
           <w:bCs w:val="false"/>
           <w:sz w:val="22"/>
           <w:szCs w:val="22"/>
+          <w:shd w:fill="FFFF00" w:val="clear"/>
         </w:rPr>
         <w:t>ords)</w:t>
       </w:r>
@@ -429,10 +438,14 @@
           <w:ilvl w:val="1"/>
           <w:numId w:val="1"/>
         </w:numPr>
-        <w:rPr/>
-      </w:pPr>
-      <w:r>
-        <w:rPr/>
+        <w:rPr>
+          <w:shd w:fill="FFFF00" w:val="clear"/>
+        </w:rPr>
+      </w:pPr>
+      <w:r>
+        <w:rPr>
+          <w:shd w:fill="FFFF00" w:val="clear"/>
+        </w:rPr>
         <w:t>Patient can see and update only address, phone number</w:t>
       </w:r>
     </w:p>
@@ -595,12 +608,14 @@
         <w:rPr>
           <w:b w:val="false"/>
           <w:bCs w:val="false"/>
-        </w:rPr>
-      </w:pPr>
-      <w:r>
-        <w:rPr>
-          <w:b w:val="false"/>
-          <w:bCs w:val="false"/>
+          <w:shd w:fill="00FF00" w:val="clear"/>
+        </w:rPr>
+      </w:pPr>
+      <w:r>
+        <w:rPr>
+          <w:b w:val="false"/>
+          <w:bCs w:val="false"/>
+          <w:shd w:fill="00FF00" w:val="clear"/>
         </w:rPr>
         <w:t>Record of an individual visit (can be seen by assigned doctor, doctors with permission, and patient)</w:t>
       </w:r>
@@ -637,14 +652,14 @@
         <w:rPr>
           <w:b w:val="false"/>
           <w:bCs w:val="false"/>
-          <w:shd w:fill="FFFF00" w:val="clear"/>
-        </w:rPr>
-      </w:pPr>
-      <w:r>
-        <w:rPr>
-          <w:b w:val="false"/>
-          <w:bCs w:val="false"/>
-          <w:shd w:fill="FFFF00" w:val="clear"/>
+          <w:shd w:fill="00FF00" w:val="clear"/>
+        </w:rPr>
+      </w:pPr>
+      <w:r>
+        <w:rPr>
+          <w:b w:val="false"/>
+          <w:bCs w:val="false"/>
+          <w:shd w:fill="00FF00" w:val="clear"/>
         </w:rPr>
         <w:t>Doctor can add viewing permissions to other doctors</w:t>
       </w:r>
@@ -1874,10 +1889,24 @@
       <w:rFonts w:cs="OpenSymbol"/>
     </w:rPr>
   </w:style>
-  <w:style w:styleId="style50" w:type="paragraph">
+  <w:style w:styleId="style50" w:type="character">
+    <w:name w:val="ListLabel 35"/>
+    <w:next w:val="style50"/>
+    <w:rPr>
+      <w:rFonts w:cs="Symbol"/>
+    </w:rPr>
+  </w:style>
+  <w:style w:styleId="style51" w:type="character">
+    <w:name w:val="ListLabel 36"/>
+    <w:next w:val="style51"/>
+    <w:rPr>
+      <w:rFonts w:cs="OpenSymbol"/>
+    </w:rPr>
+  </w:style>
+  <w:style w:styleId="style52" w:type="paragraph">
     <w:name w:val="Heading"/>
     <w:basedOn w:val="style0"/>
-    <w:next w:val="style51"/>
+    <w:next w:val="style53"/>
     <w:pPr>
       <w:keepNext/>
       <w:spacing w:after="120" w:before="240"/>
@@ -1889,29 +1918,29 @@
       <w:szCs w:val="28"/>
     </w:rPr>
   </w:style>
-  <w:style w:styleId="style51" w:type="paragraph">
+  <w:style w:styleId="style53" w:type="paragraph">
     <w:name w:val="Text Body"/>
     <w:basedOn w:val="style0"/>
-    <w:next w:val="style51"/>
+    <w:next w:val="style53"/>
     <w:pPr>
       <w:spacing w:after="120" w:before="0"/>
       <w:contextualSpacing w:val="false"/>
     </w:pPr>
     <w:rPr/>
   </w:style>
-  <w:style w:styleId="style52" w:type="paragraph">
+  <w:style w:styleId="style54" w:type="paragraph">
     <w:name w:val="List"/>
-    <w:basedOn w:val="style51"/>
-    <w:next w:val="style52"/>
+    <w:basedOn w:val="style53"/>
+    <w:next w:val="style54"/>
     <w:pPr/>
     <w:rPr>
       <w:rFonts w:cs="Lohit Hindi"/>
     </w:rPr>
   </w:style>
-  <w:style w:styleId="style53" w:type="paragraph">
+  <w:style w:styleId="style55" w:type="paragraph">
     <w:name w:val="Caption"/>
     <w:basedOn w:val="style0"/>
-    <w:next w:val="style53"/>
+    <w:next w:val="style55"/>
     <w:pPr>
       <w:suppressLineNumbers/>
       <w:spacing w:after="120" w:before="120"/>
@@ -1925,10 +1954,10 @@
       <w:szCs w:val="24"/>
     </w:rPr>
   </w:style>
-  <w:style w:styleId="style54" w:type="paragraph">
+  <w:style w:styleId="style56" w:type="paragraph">
     <w:name w:val="Index"/>
     <w:basedOn w:val="style0"/>
-    <w:next w:val="style54"/>
+    <w:next w:val="style56"/>
     <w:pPr>
       <w:suppressLineNumbers/>
     </w:pPr>

</xml_diff>

<commit_message>
Added editing of profile information
</commit_message>
<xml_diff>
--- a/pages.docx
+++ b/pages.docx
@@ -107,18 +107,10 @@
           <w:ilvl w:val="0"/>
           <w:numId w:val="1"/>
         </w:numPr>
-        <w:rPr>
-          <w:b w:val="false"/>
-          <w:bCs w:val="false"/>
-          <w:shd w:fill="FFFF00" w:val="clear"/>
-        </w:rPr>
-      </w:pPr>
-      <w:r>
-        <w:rPr>
-          <w:b w:val="false"/>
-          <w:bCs w:val="false"/>
-          <w:shd w:fill="FFFF00" w:val="clear"/>
-        </w:rPr>
+        <w:rPr/>
+      </w:pPr>
+      <w:r>
+        <w:rPr/>
         <w:t>Financial Officer pages</w:t>
       </w:r>
     </w:p>
@@ -129,22 +121,10 @@
           <w:ilvl w:val="1"/>
           <w:numId w:val="1"/>
         </w:numPr>
-        <w:rPr>
-          <w:b w:val="false"/>
-          <w:bCs w:val="false"/>
-          <w:sz w:val="24"/>
-          <w:szCs w:val="24"/>
-          <w:shd w:fill="FFFF00" w:val="clear"/>
-        </w:rPr>
-      </w:pPr>
-      <w:r>
-        <w:rPr>
-          <w:b w:val="false"/>
-          <w:bCs w:val="false"/>
-          <w:sz w:val="24"/>
-          <w:szCs w:val="24"/>
-          <w:shd w:fill="FFFF00" w:val="clear"/>
-        </w:rPr>
+        <w:rPr/>
+      </w:pPr>
+      <w:r>
+        <w:rPr/>
         <w:t xml:space="preserve">Ability to monitor any doctor to determine how many patients he/she saw in a given time period(SQL query based on date of visit), can see all of the information in this table </w:t>
       </w:r>
     </w:p>
@@ -155,22 +135,10 @@
           <w:ilvl w:val="1"/>
           <w:numId w:val="1"/>
         </w:numPr>
-        <w:rPr>
-          <w:b w:val="false"/>
-          <w:bCs w:val="false"/>
-          <w:sz w:val="24"/>
-          <w:szCs w:val="24"/>
-          <w:shd w:fill="FFFF00" w:val="clear"/>
-        </w:rPr>
-      </w:pPr>
-      <w:r>
-        <w:rPr>
-          <w:b w:val="false"/>
-          <w:bCs w:val="false"/>
-          <w:sz w:val="24"/>
-          <w:szCs w:val="24"/>
-          <w:shd w:fill="FFFF00" w:val="clear"/>
-        </w:rPr>
+        <w:rPr/>
+      </w:pPr>
+      <w:r>
+        <w:rPr/>
         <w:t>Can see doctor's information, but can't look up patient's name</w:t>
       </w:r>
     </w:p>
@@ -181,33 +149,11 @@
           <w:ilvl w:val="1"/>
           <w:numId w:val="1"/>
         </w:numPr>
-        <w:rPr>
-          <w:b w:val="false"/>
-          <w:bCs w:val="false"/>
-          <w:sz w:val="22"/>
-          <w:szCs w:val="22"/>
-          <w:shd w:fill="FFFF00" w:val="clear"/>
-        </w:rPr>
-      </w:pPr>
-      <w:r>
-        <w:rPr>
-          <w:b w:val="false"/>
-          <w:bCs w:val="false"/>
-          <w:sz w:val="24"/>
-          <w:szCs w:val="24"/>
-          <w:shd w:fill="FFFF00" w:val="clear"/>
-        </w:rPr>
-        <w:t>Can see how many times a given patient was seen(query based on number of rec</w:t>
-      </w:r>
-      <w:r>
-        <w:rPr>
-          <w:b w:val="false"/>
-          <w:bCs w:val="false"/>
-          <w:sz w:val="22"/>
-          <w:szCs w:val="22"/>
-          <w:shd w:fill="FFFF00" w:val="clear"/>
-        </w:rPr>
-        <w:t>ords)</w:t>
+        <w:rPr/>
+      </w:pPr>
+      <w:r>
+        <w:rPr/>
+        <w:t>Can see how many times a given patient was seen(query based on number of records)</w:t>
       </w:r>
     </w:p>
     <w:p>
@@ -402,10 +348,14 @@
           <w:ilvl w:val="0"/>
           <w:numId w:val="1"/>
         </w:numPr>
-        <w:rPr/>
-      </w:pPr>
-      <w:r>
-        <w:rPr/>
+        <w:rPr>
+          <w:shd w:fill="FFFF00" w:val="clear"/>
+        </w:rPr>
+      </w:pPr>
+      <w:r>
+        <w:rPr>
+          <w:shd w:fill="FFFF00" w:val="clear"/>
+        </w:rPr>
         <w:t>Patient Page</w:t>
       </w:r>
     </w:p>
@@ -456,10 +406,14 @@
           <w:ilvl w:val="1"/>
           <w:numId w:val="1"/>
         </w:numPr>
-        <w:rPr/>
-      </w:pPr>
-      <w:r>
-        <w:rPr/>
+        <w:rPr>
+          <w:shd w:fill="FFFF00" w:val="clear"/>
+        </w:rPr>
+      </w:pPr>
+      <w:r>
+        <w:rPr>
+          <w:shd w:fill="FFFF00" w:val="clear"/>
+        </w:rPr>
         <w:t>Change Register Page Location</w:t>
       </w:r>
     </w:p>

</xml_diff>

<commit_message>
Moved the registration to the staff section
</commit_message>
<xml_diff>
--- a/pages.docx
+++ b/pages.docx
@@ -349,12 +349,12 @@
           <w:numId w:val="1"/>
         </w:numPr>
         <w:rPr>
-          <w:shd w:fill="FFFF00" w:val="clear"/>
-        </w:rPr>
-      </w:pPr>
-      <w:r>
-        <w:rPr>
-          <w:shd w:fill="FFFF00" w:val="clear"/>
+          <w:shd w:fill="00FF00" w:val="clear"/>
+        </w:rPr>
+      </w:pPr>
+      <w:r>
+        <w:rPr>
+          <w:shd w:fill="00FF00" w:val="clear"/>
         </w:rPr>
         <w:t>Patient Page</w:t>
       </w:r>
@@ -389,12 +389,12 @@
           <w:numId w:val="1"/>
         </w:numPr>
         <w:rPr>
-          <w:shd w:fill="FFFF00" w:val="clear"/>
-        </w:rPr>
-      </w:pPr>
-      <w:r>
-        <w:rPr>
-          <w:shd w:fill="FFFF00" w:val="clear"/>
+          <w:shd w:fill="00FF00" w:val="clear"/>
+        </w:rPr>
+      </w:pPr>
+      <w:r>
+        <w:rPr>
+          <w:shd w:fill="00FF00" w:val="clear"/>
         </w:rPr>
         <w:t>Patient can see and update only address, phone number</w:t>
       </w:r>
@@ -407,12 +407,12 @@
           <w:numId w:val="1"/>
         </w:numPr>
         <w:rPr>
-          <w:shd w:fill="FFFF00" w:val="clear"/>
-        </w:rPr>
-      </w:pPr>
-      <w:r>
-        <w:rPr>
-          <w:shd w:fill="FFFF00" w:val="clear"/>
+          <w:shd w:fill="00FF00" w:val="clear"/>
+        </w:rPr>
+      </w:pPr>
+      <w:r>
+        <w:rPr>
+          <w:shd w:fill="00FF00" w:val="clear"/>
         </w:rPr>
         <w:t>Change Register Page Location</w:t>
       </w:r>
@@ -1857,10 +1857,24 @@
       <w:rFonts w:cs="OpenSymbol"/>
     </w:rPr>
   </w:style>
-  <w:style w:styleId="style52" w:type="paragraph">
+  <w:style w:styleId="style52" w:type="character">
+    <w:name w:val="ListLabel 37"/>
+    <w:next w:val="style52"/>
+    <w:rPr>
+      <w:rFonts w:cs="Symbol"/>
+    </w:rPr>
+  </w:style>
+  <w:style w:styleId="style53" w:type="character">
+    <w:name w:val="ListLabel 38"/>
+    <w:next w:val="style53"/>
+    <w:rPr>
+      <w:rFonts w:cs="OpenSymbol"/>
+    </w:rPr>
+  </w:style>
+  <w:style w:styleId="style54" w:type="paragraph">
     <w:name w:val="Heading"/>
     <w:basedOn w:val="style0"/>
-    <w:next w:val="style53"/>
+    <w:next w:val="style55"/>
     <w:pPr>
       <w:keepNext/>
       <w:spacing w:after="120" w:before="240"/>
@@ -1872,29 +1886,29 @@
       <w:szCs w:val="28"/>
     </w:rPr>
   </w:style>
-  <w:style w:styleId="style53" w:type="paragraph">
+  <w:style w:styleId="style55" w:type="paragraph">
     <w:name w:val="Text Body"/>
     <w:basedOn w:val="style0"/>
-    <w:next w:val="style53"/>
+    <w:next w:val="style55"/>
     <w:pPr>
       <w:spacing w:after="120" w:before="0"/>
       <w:contextualSpacing w:val="false"/>
     </w:pPr>
     <w:rPr/>
   </w:style>
-  <w:style w:styleId="style54" w:type="paragraph">
+  <w:style w:styleId="style56" w:type="paragraph">
     <w:name w:val="List"/>
-    <w:basedOn w:val="style53"/>
-    <w:next w:val="style54"/>
+    <w:basedOn w:val="style55"/>
+    <w:next w:val="style56"/>
     <w:pPr/>
     <w:rPr>
       <w:rFonts w:cs="Lohit Hindi"/>
     </w:rPr>
   </w:style>
-  <w:style w:styleId="style55" w:type="paragraph">
+  <w:style w:styleId="style57" w:type="paragraph">
     <w:name w:val="Caption"/>
     <w:basedOn w:val="style0"/>
-    <w:next w:val="style55"/>
+    <w:next w:val="style57"/>
     <w:pPr>
       <w:suppressLineNumbers/>
       <w:spacing w:after="120" w:before="120"/>
@@ -1908,10 +1922,10 @@
       <w:szCs w:val="24"/>
     </w:rPr>
   </w:style>
-  <w:style w:styleId="style56" w:type="paragraph">
+  <w:style w:styleId="style58" w:type="paragraph">
     <w:name w:val="Index"/>
     <w:basedOn w:val="style0"/>
-    <w:next w:val="style56"/>
+    <w:next w:val="style58"/>
     <w:pPr>
       <w:suppressLineNumbers/>
     </w:pPr>

</xml_diff>

<commit_message>
Added first FO patients page
</commit_message>
<xml_diff>
--- a/pages.docx
+++ b/pages.docx
@@ -107,10 +107,14 @@
           <w:ilvl w:val="0"/>
           <w:numId w:val="1"/>
         </w:numPr>
-        <w:rPr/>
-      </w:pPr>
-      <w:r>
-        <w:rPr/>
+        <w:rPr>
+          <w:shd w:fill="FFFF00" w:val="clear"/>
+        </w:rPr>
+      </w:pPr>
+      <w:r>
+        <w:rPr>
+          <w:shd w:fill="FFFF00" w:val="clear"/>
+        </w:rPr>
         <w:t>Financial Officer pages</w:t>
       </w:r>
     </w:p>
@@ -121,10 +125,14 @@
           <w:ilvl w:val="1"/>
           <w:numId w:val="1"/>
         </w:numPr>
-        <w:rPr/>
-      </w:pPr>
-      <w:r>
-        <w:rPr/>
+        <w:rPr>
+          <w:shd w:fill="FFFF00" w:val="clear"/>
+        </w:rPr>
+      </w:pPr>
+      <w:r>
+        <w:rPr>
+          <w:shd w:fill="FFFF00" w:val="clear"/>
+        </w:rPr>
         <w:t xml:space="preserve">Ability to monitor any doctor to determine how many patients he/she saw in a given time period(SQL query based on date of visit), can see all of the information in this table </w:t>
       </w:r>
     </w:p>
@@ -135,10 +143,14 @@
           <w:ilvl w:val="1"/>
           <w:numId w:val="1"/>
         </w:numPr>
-        <w:rPr/>
-      </w:pPr>
-      <w:r>
-        <w:rPr/>
+        <w:rPr>
+          <w:shd w:fill="FFFF00" w:val="clear"/>
+        </w:rPr>
+      </w:pPr>
+      <w:r>
+        <w:rPr>
+          <w:shd w:fill="FFFF00" w:val="clear"/>
+        </w:rPr>
         <w:t>Can see doctor's information, but can't look up patient's name</w:t>
       </w:r>
     </w:p>
@@ -149,10 +161,14 @@
           <w:ilvl w:val="1"/>
           <w:numId w:val="1"/>
         </w:numPr>
-        <w:rPr/>
-      </w:pPr>
-      <w:r>
-        <w:rPr/>
+        <w:rPr>
+          <w:shd w:fill="00FF00" w:val="clear"/>
+        </w:rPr>
+      </w:pPr>
+      <w:r>
+        <w:rPr>
+          <w:shd w:fill="00FF00" w:val="clear"/>
+        </w:rPr>
         <w:t>Can see how many times a given patient was seen(query based on number of records)</w:t>
       </w:r>
     </w:p>
@@ -168,14 +184,16 @@
           <w:bCs w:val="false"/>
           <w:sz w:val="22"/>
           <w:szCs w:val="22"/>
-        </w:rPr>
-      </w:pPr>
-      <w:r>
-        <w:rPr>
-          <w:b w:val="false"/>
-          <w:bCs w:val="false"/>
-          <w:sz w:val="22"/>
-          <w:szCs w:val="22"/>
+          <w:shd w:fill="FFFF00" w:val="clear"/>
+        </w:rPr>
+      </w:pPr>
+      <w:r>
+        <w:rPr>
+          <w:b w:val="false"/>
+          <w:bCs w:val="false"/>
+          <w:sz w:val="22"/>
+          <w:szCs w:val="22"/>
+          <w:shd w:fill="FFFF00" w:val="clear"/>
         </w:rPr>
         <w:t>Session Management</w:t>
       </w:r>
@@ -1871,10 +1889,38 @@
       <w:rFonts w:cs="OpenSymbol"/>
     </w:rPr>
   </w:style>
-  <w:style w:styleId="style54" w:type="paragraph">
+  <w:style w:styleId="style54" w:type="character">
+    <w:name w:val="ListLabel 39"/>
+    <w:next w:val="style54"/>
+    <w:rPr>
+      <w:rFonts w:cs="Symbol"/>
+    </w:rPr>
+  </w:style>
+  <w:style w:styleId="style55" w:type="character">
+    <w:name w:val="ListLabel 40"/>
+    <w:next w:val="style55"/>
+    <w:rPr>
+      <w:rFonts w:cs="OpenSymbol"/>
+    </w:rPr>
+  </w:style>
+  <w:style w:styleId="style56" w:type="character">
+    <w:name w:val="ListLabel 41"/>
+    <w:next w:val="style56"/>
+    <w:rPr>
+      <w:rFonts w:cs="Symbol"/>
+    </w:rPr>
+  </w:style>
+  <w:style w:styleId="style57" w:type="character">
+    <w:name w:val="ListLabel 42"/>
+    <w:next w:val="style57"/>
+    <w:rPr>
+      <w:rFonts w:cs="OpenSymbol"/>
+    </w:rPr>
+  </w:style>
+  <w:style w:styleId="style58" w:type="paragraph">
     <w:name w:val="Heading"/>
     <w:basedOn w:val="style0"/>
-    <w:next w:val="style55"/>
+    <w:next w:val="style59"/>
     <w:pPr>
       <w:keepNext/>
       <w:spacing w:after="120" w:before="240"/>
@@ -1886,29 +1932,29 @@
       <w:szCs w:val="28"/>
     </w:rPr>
   </w:style>
-  <w:style w:styleId="style55" w:type="paragraph">
+  <w:style w:styleId="style59" w:type="paragraph">
     <w:name w:val="Text Body"/>
     <w:basedOn w:val="style0"/>
-    <w:next w:val="style55"/>
+    <w:next w:val="style59"/>
     <w:pPr>
       <w:spacing w:after="120" w:before="0"/>
       <w:contextualSpacing w:val="false"/>
     </w:pPr>
     <w:rPr/>
   </w:style>
-  <w:style w:styleId="style56" w:type="paragraph">
+  <w:style w:styleId="style60" w:type="paragraph">
     <w:name w:val="List"/>
-    <w:basedOn w:val="style55"/>
-    <w:next w:val="style56"/>
+    <w:basedOn w:val="style59"/>
+    <w:next w:val="style60"/>
     <w:pPr/>
     <w:rPr>
       <w:rFonts w:cs="Lohit Hindi"/>
     </w:rPr>
   </w:style>
-  <w:style w:styleId="style57" w:type="paragraph">
+  <w:style w:styleId="style61" w:type="paragraph">
     <w:name w:val="Caption"/>
     <w:basedOn w:val="style0"/>
-    <w:next w:val="style57"/>
+    <w:next w:val="style61"/>
     <w:pPr>
       <w:suppressLineNumbers/>
       <w:spacing w:after="120" w:before="120"/>
@@ -1922,10 +1968,10 @@
       <w:szCs w:val="24"/>
     </w:rPr>
   </w:style>
-  <w:style w:styleId="style58" w:type="paragraph">
+  <w:style w:styleId="style62" w:type="paragraph">
     <w:name w:val="Index"/>
     <w:basedOn w:val="style0"/>
-    <w:next w:val="style58"/>
+    <w:next w:val="style62"/>
     <w:pPr>
       <w:suppressLineNumbers/>
     </w:pPr>

</xml_diff>

<commit_message>
added to FO the ability to see and search doctors
</commit_message>
<xml_diff>
--- a/pages.docx
+++ b/pages.docx
@@ -108,12 +108,12 @@
           <w:numId w:val="1"/>
         </w:numPr>
         <w:rPr>
-          <w:shd w:fill="FFFF00" w:val="clear"/>
-        </w:rPr>
-      </w:pPr>
-      <w:r>
-        <w:rPr>
-          <w:shd w:fill="FFFF00" w:val="clear"/>
+          <w:shd w:fill="00FF00" w:val="clear"/>
+        </w:rPr>
+      </w:pPr>
+      <w:r>
+        <w:rPr>
+          <w:shd w:fill="00FF00" w:val="clear"/>
         </w:rPr>
         <w:t>Financial Officer pages</w:t>
       </w:r>
@@ -126,12 +126,12 @@
           <w:numId w:val="1"/>
         </w:numPr>
         <w:rPr>
-          <w:shd w:fill="FFFF00" w:val="clear"/>
-        </w:rPr>
-      </w:pPr>
-      <w:r>
-        <w:rPr>
-          <w:shd w:fill="FFFF00" w:val="clear"/>
+          <w:shd w:fill="00FF00" w:val="clear"/>
+        </w:rPr>
+      </w:pPr>
+      <w:r>
+        <w:rPr>
+          <w:shd w:fill="00FF00" w:val="clear"/>
         </w:rPr>
         <w:t xml:space="preserve">Ability to monitor any doctor to determine how many patients he/she saw in a given time period(SQL query based on date of visit), can see all of the information in this table </w:t>
       </w:r>
@@ -144,12 +144,12 @@
           <w:numId w:val="1"/>
         </w:numPr>
         <w:rPr>
-          <w:shd w:fill="FFFF00" w:val="clear"/>
-        </w:rPr>
-      </w:pPr>
-      <w:r>
-        <w:rPr>
-          <w:shd w:fill="FFFF00" w:val="clear"/>
+          <w:shd w:fill="00FF00" w:val="clear"/>
+        </w:rPr>
+      </w:pPr>
+      <w:r>
+        <w:rPr>
+          <w:shd w:fill="00FF00" w:val="clear"/>
         </w:rPr>
         <w:t>Can see doctor's information, but can't look up patient's name</w:t>
       </w:r>
@@ -1917,10 +1917,24 @@
       <w:rFonts w:cs="OpenSymbol"/>
     </w:rPr>
   </w:style>
-  <w:style w:styleId="style58" w:type="paragraph">
+  <w:style w:styleId="style58" w:type="character">
+    <w:name w:val="ListLabel 43"/>
+    <w:next w:val="style58"/>
+    <w:rPr>
+      <w:rFonts w:cs="Symbol"/>
+    </w:rPr>
+  </w:style>
+  <w:style w:styleId="style59" w:type="character">
+    <w:name w:val="ListLabel 44"/>
+    <w:next w:val="style59"/>
+    <w:rPr>
+      <w:rFonts w:cs="OpenSymbol"/>
+    </w:rPr>
+  </w:style>
+  <w:style w:styleId="style60" w:type="paragraph">
     <w:name w:val="Heading"/>
     <w:basedOn w:val="style0"/>
-    <w:next w:val="style59"/>
+    <w:next w:val="style61"/>
     <w:pPr>
       <w:keepNext/>
       <w:spacing w:after="120" w:before="240"/>
@@ -1932,29 +1946,29 @@
       <w:szCs w:val="28"/>
     </w:rPr>
   </w:style>
-  <w:style w:styleId="style59" w:type="paragraph">
+  <w:style w:styleId="style61" w:type="paragraph">
     <w:name w:val="Text Body"/>
     <w:basedOn w:val="style0"/>
-    <w:next w:val="style59"/>
+    <w:next w:val="style61"/>
     <w:pPr>
       <w:spacing w:after="120" w:before="0"/>
       <w:contextualSpacing w:val="false"/>
     </w:pPr>
     <w:rPr/>
   </w:style>
-  <w:style w:styleId="style60" w:type="paragraph">
+  <w:style w:styleId="style62" w:type="paragraph">
     <w:name w:val="List"/>
-    <w:basedOn w:val="style59"/>
-    <w:next w:val="style60"/>
+    <w:basedOn w:val="style61"/>
+    <w:next w:val="style62"/>
     <w:pPr/>
     <w:rPr>
       <w:rFonts w:cs="Lohit Hindi"/>
     </w:rPr>
   </w:style>
-  <w:style w:styleId="style61" w:type="paragraph">
+  <w:style w:styleId="style63" w:type="paragraph">
     <w:name w:val="Caption"/>
     <w:basedOn w:val="style0"/>
-    <w:next w:val="style61"/>
+    <w:next w:val="style63"/>
     <w:pPr>
       <w:suppressLineNumbers/>
       <w:spacing w:after="120" w:before="120"/>
@@ -1968,10 +1982,10 @@
       <w:szCs w:val="24"/>
     </w:rPr>
   </w:style>
-  <w:style w:styleId="style62" w:type="paragraph">
+  <w:style w:styleId="style64" w:type="paragraph">
     <w:name w:val="Index"/>
     <w:basedOn w:val="style0"/>
-    <w:next w:val="style62"/>
+    <w:next w:val="style64"/>
     <w:pPr>
       <w:suppressLineNumbers/>
     </w:pPr>

</xml_diff>

<commit_message>
session management is done
</commit_message>
<xml_diff>
--- a/pages.docx
+++ b/pages.docx
@@ -184,16 +184,16 @@
           <w:bCs w:val="false"/>
           <w:sz w:val="22"/>
           <w:szCs w:val="22"/>
-          <w:shd w:fill="FFFF00" w:val="clear"/>
-        </w:rPr>
-      </w:pPr>
-      <w:r>
-        <w:rPr>
-          <w:b w:val="false"/>
-          <w:bCs w:val="false"/>
-          <w:sz w:val="22"/>
-          <w:szCs w:val="22"/>
-          <w:shd w:fill="FFFF00" w:val="clear"/>
+          <w:shd w:fill="00FF00" w:val="clear"/>
+        </w:rPr>
+      </w:pPr>
+      <w:r>
+        <w:rPr>
+          <w:b w:val="false"/>
+          <w:bCs w:val="false"/>
+          <w:sz w:val="22"/>
+          <w:szCs w:val="22"/>
+          <w:shd w:fill="00FF00" w:val="clear"/>
         </w:rPr>
         <w:t>Session Management</w:t>
       </w:r>
@@ -1177,6 +1177,155 @@
           <w:szCs w:val="22"/>
         </w:rPr>
         <w:t>Populate some useful data in the script</w:t>
+      </w:r>
+    </w:p>
+    <w:p>
+      <w:pPr>
+        <w:pStyle w:val="style0"/>
+        <w:rPr/>
+      </w:pPr>
+      <w:r>
+        <w:rPr/>
+      </w:r>
+    </w:p>
+    <w:p>
+      <w:pPr>
+        <w:pStyle w:val="style0"/>
+        <w:rPr>
+          <w:b/>
+          <w:bCs/>
+          <w:sz w:val="22"/>
+          <w:szCs w:val="22"/>
+        </w:rPr>
+      </w:pPr>
+      <w:r>
+        <w:rPr>
+          <w:b/>
+          <w:bCs/>
+          <w:sz w:val="22"/>
+          <w:szCs w:val="22"/>
+        </w:rPr>
+        <w:t>To Style:</w:t>
+      </w:r>
+    </w:p>
+    <w:p>
+      <w:pPr>
+        <w:pStyle w:val="style0"/>
+        <w:numPr>
+          <w:ilvl w:val="0"/>
+          <w:numId w:val="3"/>
+        </w:numPr>
+        <w:rPr>
+          <w:b w:val="false"/>
+          <w:bCs w:val="false"/>
+          <w:sz w:val="22"/>
+          <w:szCs w:val="22"/>
+        </w:rPr>
+      </w:pPr>
+      <w:r>
+        <w:rPr>
+          <w:b w:val="false"/>
+          <w:bCs w:val="false"/>
+          <w:sz w:val="22"/>
+          <w:szCs w:val="22"/>
+        </w:rPr>
+        <w:t>Edit profile information (from home page)</w:t>
+      </w:r>
+    </w:p>
+    <w:p>
+      <w:pPr>
+        <w:pStyle w:val="style0"/>
+        <w:numPr>
+          <w:ilvl w:val="0"/>
+          <w:numId w:val="3"/>
+        </w:numPr>
+        <w:rPr>
+          <w:b w:val="false"/>
+          <w:bCs w:val="false"/>
+          <w:sz w:val="22"/>
+          <w:szCs w:val="22"/>
+        </w:rPr>
+      </w:pPr>
+      <w:r>
+        <w:rPr>
+          <w:b w:val="false"/>
+          <w:bCs w:val="false"/>
+          <w:sz w:val="22"/>
+          <w:szCs w:val="22"/>
+        </w:rPr>
+        <w:t>Register a new user (as a staff member)</w:t>
+      </w:r>
+    </w:p>
+    <w:p>
+      <w:pPr>
+        <w:pStyle w:val="style0"/>
+        <w:numPr>
+          <w:ilvl w:val="0"/>
+          <w:numId w:val="3"/>
+        </w:numPr>
+        <w:rPr>
+          <w:b w:val="false"/>
+          <w:bCs w:val="false"/>
+          <w:sz w:val="22"/>
+          <w:szCs w:val="22"/>
+        </w:rPr>
+      </w:pPr>
+      <w:r>
+        <w:rPr>
+          <w:b w:val="false"/>
+          <w:bCs w:val="false"/>
+          <w:sz w:val="22"/>
+          <w:szCs w:val="22"/>
+        </w:rPr>
+        <w:t>Doctors page (from financial officer)</w:t>
+      </w:r>
+    </w:p>
+    <w:p>
+      <w:pPr>
+        <w:pStyle w:val="style0"/>
+        <w:numPr>
+          <w:ilvl w:val="0"/>
+          <w:numId w:val="3"/>
+        </w:numPr>
+        <w:rPr>
+          <w:b w:val="false"/>
+          <w:bCs w:val="false"/>
+          <w:sz w:val="22"/>
+          <w:szCs w:val="22"/>
+        </w:rPr>
+      </w:pPr>
+      <w:r>
+        <w:rPr>
+          <w:b w:val="false"/>
+          <w:bCs w:val="false"/>
+          <w:sz w:val="22"/>
+          <w:szCs w:val="22"/>
+        </w:rPr>
+        <w:t>Patients page (from financial officer)</w:t>
+      </w:r>
+    </w:p>
+    <w:p>
+      <w:pPr>
+        <w:pStyle w:val="style0"/>
+        <w:numPr>
+          <w:ilvl w:val="0"/>
+          <w:numId w:val="3"/>
+        </w:numPr>
+        <w:rPr>
+          <w:b w:val="false"/>
+          <w:bCs w:val="false"/>
+          <w:sz w:val="22"/>
+          <w:szCs w:val="22"/>
+        </w:rPr>
+      </w:pPr>
+      <w:r>
+        <w:rPr>
+          <w:b w:val="false"/>
+          <w:bCs w:val="false"/>
+          <w:sz w:val="22"/>
+          <w:szCs w:val="22"/>
+        </w:rPr>
+        <w:t>The nav bar should be copied from the home screen to all others</w:t>
       </w:r>
     </w:p>
     <w:sectPr>
@@ -1471,6 +1620,143 @@
   <w:abstractNum w:abstractNumId="3">
     <w:lvl w:ilvl="0">
       <w:start w:val="1"/>
+      <w:numFmt w:val="bullet"/>
+      <w:lvlText w:val=""/>
+      <w:lvlJc w:val="left"/>
+      <w:pPr>
+        <w:tabs>
+          <w:tab w:pos="720" w:val="num"/>
+        </w:tabs>
+        <w:ind w:hanging="360" w:left="720"/>
+      </w:pPr>
+      <w:rPr>
+        <w:rFonts w:ascii="Symbol" w:cs="Symbol" w:hAnsi="Symbol" w:hint="default"/>
+      </w:rPr>
+    </w:lvl>
+    <w:lvl w:ilvl="1">
+      <w:start w:val="1"/>
+      <w:numFmt w:val="bullet"/>
+      <w:lvlText w:val="◦"/>
+      <w:lvlJc w:val="left"/>
+      <w:pPr>
+        <w:tabs>
+          <w:tab w:pos="1080" w:val="num"/>
+        </w:tabs>
+        <w:ind w:hanging="360" w:left="1080"/>
+      </w:pPr>
+      <w:rPr>
+        <w:rFonts w:ascii="OpenSymbol" w:cs="OpenSymbol" w:hAnsi="OpenSymbol" w:hint="default"/>
+      </w:rPr>
+    </w:lvl>
+    <w:lvl w:ilvl="2">
+      <w:start w:val="1"/>
+      <w:numFmt w:val="bullet"/>
+      <w:lvlText w:val="▪"/>
+      <w:lvlJc w:val="left"/>
+      <w:pPr>
+        <w:tabs>
+          <w:tab w:pos="1440" w:val="num"/>
+        </w:tabs>
+        <w:ind w:hanging="360" w:left="1440"/>
+      </w:pPr>
+      <w:rPr>
+        <w:rFonts w:ascii="OpenSymbol" w:cs="OpenSymbol" w:hAnsi="OpenSymbol" w:hint="default"/>
+      </w:rPr>
+    </w:lvl>
+    <w:lvl w:ilvl="3">
+      <w:start w:val="1"/>
+      <w:numFmt w:val="bullet"/>
+      <w:lvlText w:val=""/>
+      <w:lvlJc w:val="left"/>
+      <w:pPr>
+        <w:tabs>
+          <w:tab w:pos="1800" w:val="num"/>
+        </w:tabs>
+        <w:ind w:hanging="360" w:left="1800"/>
+      </w:pPr>
+      <w:rPr>
+        <w:rFonts w:ascii="Symbol" w:cs="Symbol" w:hAnsi="Symbol" w:hint="default"/>
+      </w:rPr>
+    </w:lvl>
+    <w:lvl w:ilvl="4">
+      <w:start w:val="1"/>
+      <w:numFmt w:val="bullet"/>
+      <w:lvlText w:val="◦"/>
+      <w:lvlJc w:val="left"/>
+      <w:pPr>
+        <w:tabs>
+          <w:tab w:pos="2160" w:val="num"/>
+        </w:tabs>
+        <w:ind w:hanging="360" w:left="2160"/>
+      </w:pPr>
+      <w:rPr>
+        <w:rFonts w:ascii="OpenSymbol" w:cs="OpenSymbol" w:hAnsi="OpenSymbol" w:hint="default"/>
+      </w:rPr>
+    </w:lvl>
+    <w:lvl w:ilvl="5">
+      <w:start w:val="1"/>
+      <w:numFmt w:val="bullet"/>
+      <w:lvlText w:val="▪"/>
+      <w:lvlJc w:val="left"/>
+      <w:pPr>
+        <w:tabs>
+          <w:tab w:pos="2520" w:val="num"/>
+        </w:tabs>
+        <w:ind w:hanging="360" w:left="2520"/>
+      </w:pPr>
+      <w:rPr>
+        <w:rFonts w:ascii="OpenSymbol" w:cs="OpenSymbol" w:hAnsi="OpenSymbol" w:hint="default"/>
+      </w:rPr>
+    </w:lvl>
+    <w:lvl w:ilvl="6">
+      <w:start w:val="1"/>
+      <w:numFmt w:val="bullet"/>
+      <w:lvlText w:val=""/>
+      <w:lvlJc w:val="left"/>
+      <w:pPr>
+        <w:tabs>
+          <w:tab w:pos="2880" w:val="num"/>
+        </w:tabs>
+        <w:ind w:hanging="360" w:left="2880"/>
+      </w:pPr>
+      <w:rPr>
+        <w:rFonts w:ascii="Symbol" w:cs="Symbol" w:hAnsi="Symbol" w:hint="default"/>
+      </w:rPr>
+    </w:lvl>
+    <w:lvl w:ilvl="7">
+      <w:start w:val="1"/>
+      <w:numFmt w:val="bullet"/>
+      <w:lvlText w:val="◦"/>
+      <w:lvlJc w:val="left"/>
+      <w:pPr>
+        <w:tabs>
+          <w:tab w:pos="3240" w:val="num"/>
+        </w:tabs>
+        <w:ind w:hanging="360" w:left="3240"/>
+      </w:pPr>
+      <w:rPr>
+        <w:rFonts w:ascii="OpenSymbol" w:cs="OpenSymbol" w:hAnsi="OpenSymbol" w:hint="default"/>
+      </w:rPr>
+    </w:lvl>
+    <w:lvl w:ilvl="8">
+      <w:start w:val="1"/>
+      <w:numFmt w:val="bullet"/>
+      <w:lvlText w:val="▪"/>
+      <w:lvlJc w:val="left"/>
+      <w:pPr>
+        <w:tabs>
+          <w:tab w:pos="3600" w:val="num"/>
+        </w:tabs>
+        <w:ind w:hanging="360" w:left="3600"/>
+      </w:pPr>
+      <w:rPr>
+        <w:rFonts w:ascii="OpenSymbol" w:cs="OpenSymbol" w:hAnsi="OpenSymbol" w:hint="default"/>
+      </w:rPr>
+    </w:lvl>
+  </w:abstractNum>
+  <w:abstractNum w:abstractNumId="4">
+    <w:lvl w:ilvl="0">
+      <w:start w:val="1"/>
       <w:numFmt w:val="none"/>
       <w:suff w:val="nothing"/>
       <w:lvlText w:val=""/>
@@ -1595,6 +1881,9 @@
   </w:num>
   <w:num w:numId="3">
     <w:abstractNumId w:val="3"/>
+  </w:num>
+  <w:num w:numId="4">
+    <w:abstractNumId w:val="4"/>
   </w:num>
 </w:numbering>
 </file>

</xml_diff>

<commit_message>
fix for patients query
</commit_message>
<xml_diff>
--- a/pages.docx
+++ b/pages.docx
@@ -781,12 +781,14 @@
         <w:rPr>
           <w:b w:val="false"/>
           <w:bCs w:val="false"/>
-        </w:rPr>
-      </w:pPr>
-      <w:r>
-        <w:rPr>
-          <w:b w:val="false"/>
-          <w:bCs w:val="false"/>
+          <w:shd w:fill="00FF00" w:val="clear"/>
+        </w:rPr>
+      </w:pPr>
+      <w:r>
+        <w:rPr>
+          <w:b w:val="false"/>
+          <w:bCs w:val="false"/>
+          <w:shd w:fill="00FF00" w:val="clear"/>
         </w:rPr>
         <w:t>Schedule of Doctor</w:t>
       </w:r>
@@ -801,12 +803,14 @@
         <w:rPr>
           <w:b w:val="false"/>
           <w:bCs w:val="false"/>
-        </w:rPr>
-      </w:pPr>
-      <w:r>
-        <w:rPr>
-          <w:b w:val="false"/>
-          <w:bCs w:val="false"/>
+          <w:shd w:fill="00FF00" w:val="clear"/>
+        </w:rPr>
+      </w:pPr>
+      <w:r>
+        <w:rPr>
+          <w:b w:val="false"/>
+          <w:bCs w:val="false"/>
+          <w:shd w:fill="00FF00" w:val="clear"/>
         </w:rPr>
         <w:t>Can be viewed by doctors and staff</w:t>
       </w:r>
@@ -821,12 +825,14 @@
         <w:rPr>
           <w:b w:val="false"/>
           <w:bCs w:val="false"/>
-        </w:rPr>
-      </w:pPr>
-      <w:r>
-        <w:rPr>
-          <w:b w:val="false"/>
-          <w:bCs w:val="false"/>
+          <w:shd w:fill="00FF00" w:val="clear"/>
+        </w:rPr>
+      </w:pPr>
+      <w:r>
+        <w:rPr>
+          <w:b w:val="false"/>
+          <w:bCs w:val="false"/>
+          <w:shd w:fill="00FF00" w:val="clear"/>
         </w:rPr>
         <w:t>Staff can enter appointments</w:t>
       </w:r>
@@ -993,6 +999,7 @@
           <w:bCs w:val="false"/>
           <w:sz w:val="22"/>
           <w:szCs w:val="22"/>
+          <w:shd w:fill="00FF00" w:val="clear"/>
         </w:rPr>
       </w:pPr>
       <w:r>
@@ -1003,6 +1010,15 @@
           <w:szCs w:val="22"/>
         </w:rPr>
         <w:tab/>
+      </w:r>
+      <w:r>
+        <w:rPr>
+          <w:b w:val="false"/>
+          <w:bCs w:val="false"/>
+          <w:sz w:val="22"/>
+          <w:szCs w:val="22"/>
+          <w:shd w:fill="00FF00" w:val="clear"/>
+        </w:rPr>
         <w:t>Design, template and css</w:t>
       </w:r>
     </w:p>
@@ -1047,14 +1063,16 @@
           <w:bCs w:val="false"/>
           <w:sz w:val="22"/>
           <w:szCs w:val="22"/>
-        </w:rPr>
-      </w:pPr>
-      <w:r>
-        <w:rPr>
-          <w:b w:val="false"/>
-          <w:bCs w:val="false"/>
-          <w:sz w:val="22"/>
-          <w:szCs w:val="22"/>
+          <w:shd w:fill="FFFF00" w:val="clear"/>
+        </w:rPr>
+      </w:pPr>
+      <w:r>
+        <w:rPr>
+          <w:b w:val="false"/>
+          <w:bCs w:val="false"/>
+          <w:sz w:val="22"/>
+          <w:szCs w:val="22"/>
+          <w:shd w:fill="FFFF00" w:val="clear"/>
         </w:rPr>
         <w:t>Audit Trail (Log Files)</w:t>
       </w:r>
@@ -1119,14 +1137,16 @@
           <w:bCs w:val="false"/>
           <w:sz w:val="22"/>
           <w:szCs w:val="22"/>
-        </w:rPr>
-      </w:pPr>
-      <w:r>
-        <w:rPr>
-          <w:b w:val="false"/>
-          <w:bCs w:val="false"/>
-          <w:sz w:val="22"/>
-          <w:szCs w:val="22"/>
+          <w:shd w:fill="FFFF00" w:val="clear"/>
+        </w:rPr>
+      </w:pPr>
+      <w:r>
+        <w:rPr>
+          <w:b w:val="false"/>
+          <w:bCs w:val="false"/>
+          <w:sz w:val="22"/>
+          <w:szCs w:val="22"/>
+          <w:shd w:fill="FFFF00" w:val="clear"/>
         </w:rPr>
         <w:t>Go through the project requirements and make sure we have all of them</w:t>
       </w:r>
@@ -1143,14 +1163,16 @@
           <w:bCs w:val="false"/>
           <w:sz w:val="22"/>
           <w:szCs w:val="22"/>
-        </w:rPr>
-      </w:pPr>
-      <w:r>
-        <w:rPr>
-          <w:b w:val="false"/>
-          <w:bCs w:val="false"/>
-          <w:sz w:val="22"/>
-          <w:szCs w:val="22"/>
+          <w:shd w:fill="FFFF00" w:val="clear"/>
+        </w:rPr>
+      </w:pPr>
+      <w:r>
+        <w:rPr>
+          <w:b w:val="false"/>
+          <w:bCs w:val="false"/>
+          <w:sz w:val="22"/>
+          <w:szCs w:val="22"/>
+          <w:shd w:fill="FFFF00" w:val="clear"/>
         </w:rPr>
         <w:t>Start working on report</w:t>
       </w:r>
@@ -1167,14 +1189,16 @@
           <w:bCs w:val="false"/>
           <w:sz w:val="22"/>
           <w:szCs w:val="22"/>
-        </w:rPr>
-      </w:pPr>
-      <w:r>
-        <w:rPr>
-          <w:b w:val="false"/>
-          <w:bCs w:val="false"/>
-          <w:sz w:val="22"/>
-          <w:szCs w:val="22"/>
+          <w:shd w:fill="FFFF00" w:val="clear"/>
+        </w:rPr>
+      </w:pPr>
+      <w:r>
+        <w:rPr>
+          <w:b w:val="false"/>
+          <w:bCs w:val="false"/>
+          <w:sz w:val="22"/>
+          <w:szCs w:val="22"/>
+          <w:shd w:fill="FFFF00" w:val="clear"/>
         </w:rPr>
         <w:t>Populate some useful data in the script</w:t>
       </w:r>
@@ -1198,7 +1222,6 @@
           <w:szCs w:val="22"/>
         </w:rPr>
       </w:pPr>
-      <w:bookmarkStart w:id="0" w:name="__DdeLink__719_921799318"/>
       <w:r>
         <w:rPr>
           <w:b/>
@@ -1221,14 +1244,16 @@
           <w:bCs w:val="false"/>
           <w:sz w:val="22"/>
           <w:szCs w:val="22"/>
-        </w:rPr>
-      </w:pPr>
-      <w:r>
-        <w:rPr>
-          <w:b w:val="false"/>
-          <w:bCs w:val="false"/>
-          <w:sz w:val="22"/>
-          <w:szCs w:val="22"/>
+          <w:shd w:fill="00FF00" w:val="clear"/>
+        </w:rPr>
+      </w:pPr>
+      <w:r>
+        <w:rPr>
+          <w:b w:val="false"/>
+          <w:bCs w:val="false"/>
+          <w:sz w:val="22"/>
+          <w:szCs w:val="22"/>
+          <w:shd w:fill="00FF00" w:val="clear"/>
         </w:rPr>
         <w:t>Edit profile information (from home page)</w:t>
       </w:r>
@@ -1245,14 +1270,16 @@
           <w:bCs w:val="false"/>
           <w:sz w:val="22"/>
           <w:szCs w:val="22"/>
-        </w:rPr>
-      </w:pPr>
-      <w:r>
-        <w:rPr>
-          <w:b w:val="false"/>
-          <w:bCs w:val="false"/>
-          <w:sz w:val="22"/>
-          <w:szCs w:val="22"/>
+          <w:shd w:fill="00FF00" w:val="clear"/>
+        </w:rPr>
+      </w:pPr>
+      <w:r>
+        <w:rPr>
+          <w:b w:val="false"/>
+          <w:bCs w:val="false"/>
+          <w:sz w:val="22"/>
+          <w:szCs w:val="22"/>
+          <w:shd w:fill="00FF00" w:val="clear"/>
         </w:rPr>
         <w:t>Register a new user (as a staff member)</w:t>
       </w:r>
@@ -1269,14 +1296,16 @@
           <w:bCs w:val="false"/>
           <w:sz w:val="22"/>
           <w:szCs w:val="22"/>
-        </w:rPr>
-      </w:pPr>
-      <w:r>
-        <w:rPr>
-          <w:b w:val="false"/>
-          <w:bCs w:val="false"/>
-          <w:sz w:val="22"/>
-          <w:szCs w:val="22"/>
+          <w:shd w:fill="00FF00" w:val="clear"/>
+        </w:rPr>
+      </w:pPr>
+      <w:r>
+        <w:rPr>
+          <w:b w:val="false"/>
+          <w:bCs w:val="false"/>
+          <w:sz w:val="22"/>
+          <w:szCs w:val="22"/>
+          <w:shd w:fill="00FF00" w:val="clear"/>
         </w:rPr>
         <w:t>Doctors page (from financial officer)</w:t>
       </w:r>
@@ -1293,14 +1322,16 @@
           <w:bCs w:val="false"/>
           <w:sz w:val="22"/>
           <w:szCs w:val="22"/>
-        </w:rPr>
-      </w:pPr>
-      <w:r>
-        <w:rPr>
-          <w:b w:val="false"/>
-          <w:bCs w:val="false"/>
-          <w:sz w:val="22"/>
-          <w:szCs w:val="22"/>
+          <w:shd w:fill="00FF00" w:val="clear"/>
+        </w:rPr>
+      </w:pPr>
+      <w:r>
+        <w:rPr>
+          <w:b w:val="false"/>
+          <w:bCs w:val="false"/>
+          <w:sz w:val="22"/>
+          <w:szCs w:val="22"/>
+          <w:shd w:fill="00FF00" w:val="clear"/>
         </w:rPr>
         <w:t>Patients page (from financial officer)</w:t>
       </w:r>
@@ -1317,16 +1348,18 @@
           <w:bCs w:val="false"/>
           <w:sz w:val="22"/>
           <w:szCs w:val="22"/>
-        </w:rPr>
-      </w:pPr>
-      <w:bookmarkStart w:id="1" w:name="__DdeLink__719_921799318"/>
-      <w:bookmarkEnd w:id="1"/>
-      <w:r>
-        <w:rPr>
-          <w:b w:val="false"/>
-          <w:bCs w:val="false"/>
-          <w:sz w:val="22"/>
-          <w:szCs w:val="22"/>
+          <w:shd w:fill="00FF00" w:val="clear"/>
+        </w:rPr>
+      </w:pPr>
+      <w:bookmarkStart w:id="0" w:name="__DdeLink__719_921799318"/>
+      <w:bookmarkEnd w:id="0"/>
+      <w:r>
+        <w:rPr>
+          <w:b w:val="false"/>
+          <w:bCs w:val="false"/>
+          <w:sz w:val="22"/>
+          <w:szCs w:val="22"/>
+          <w:shd w:fill="00FF00" w:val="clear"/>
         </w:rPr>
         <w:t>The nav bar should be copied from the home screen to all others</w:t>
       </w:r>
@@ -2223,10 +2256,24 @@
       <w:rFonts w:cs="OpenSymbol"/>
     </w:rPr>
   </w:style>
-  <w:style w:styleId="style60" w:type="paragraph">
+  <w:style w:styleId="style60" w:type="character">
+    <w:name w:val="ListLabel 45"/>
+    <w:next w:val="style60"/>
+    <w:rPr>
+      <w:rFonts w:cs="Symbol"/>
+    </w:rPr>
+  </w:style>
+  <w:style w:styleId="style61" w:type="character">
+    <w:name w:val="ListLabel 46"/>
+    <w:next w:val="style61"/>
+    <w:rPr>
+      <w:rFonts w:cs="OpenSymbol"/>
+    </w:rPr>
+  </w:style>
+  <w:style w:styleId="style62" w:type="paragraph">
     <w:name w:val="Heading"/>
     <w:basedOn w:val="style0"/>
-    <w:next w:val="style61"/>
+    <w:next w:val="style63"/>
     <w:pPr>
       <w:keepNext/>
       <w:spacing w:after="120" w:before="240"/>
@@ -2238,29 +2285,29 @@
       <w:szCs w:val="28"/>
     </w:rPr>
   </w:style>
-  <w:style w:styleId="style61" w:type="paragraph">
+  <w:style w:styleId="style63" w:type="paragraph">
     <w:name w:val="Text Body"/>
     <w:basedOn w:val="style0"/>
-    <w:next w:val="style61"/>
+    <w:next w:val="style63"/>
     <w:pPr>
       <w:spacing w:after="120" w:before="0"/>
       <w:contextualSpacing w:val="false"/>
     </w:pPr>
     <w:rPr/>
   </w:style>
-  <w:style w:styleId="style62" w:type="paragraph">
+  <w:style w:styleId="style64" w:type="paragraph">
     <w:name w:val="List"/>
-    <w:basedOn w:val="style61"/>
-    <w:next w:val="style62"/>
+    <w:basedOn w:val="style63"/>
+    <w:next w:val="style64"/>
     <w:pPr/>
     <w:rPr>
       <w:rFonts w:cs="Lohit Hindi"/>
     </w:rPr>
   </w:style>
-  <w:style w:styleId="style63" w:type="paragraph">
+  <w:style w:styleId="style65" w:type="paragraph">
     <w:name w:val="Caption"/>
     <w:basedOn w:val="style0"/>
-    <w:next w:val="style63"/>
+    <w:next w:val="style65"/>
     <w:pPr>
       <w:suppressLineNumbers/>
       <w:spacing w:after="120" w:before="120"/>
@@ -2274,10 +2321,10 @@
       <w:szCs w:val="24"/>
     </w:rPr>
   </w:style>
-  <w:style w:styleId="style64" w:type="paragraph">
+  <w:style w:styleId="style66" w:type="paragraph">
     <w:name w:val="Index"/>
     <w:basedOn w:val="style0"/>
-    <w:next w:val="style64"/>
+    <w:next w:val="style66"/>
     <w:pPr>
       <w:suppressLineNumbers/>
     </w:pPr>

</xml_diff>

<commit_message>
added a bit of data to the script
</commit_message>
<xml_diff>
--- a/pages.docx
+++ b/pages.docx
@@ -1189,16 +1189,16 @@
           <w:bCs w:val="false"/>
           <w:sz w:val="22"/>
           <w:szCs w:val="22"/>
-          <w:shd w:fill="FFFF00" w:val="clear"/>
-        </w:rPr>
-      </w:pPr>
-      <w:r>
-        <w:rPr>
-          <w:b w:val="false"/>
-          <w:bCs w:val="false"/>
-          <w:sz w:val="22"/>
-          <w:szCs w:val="22"/>
-          <w:shd w:fill="FFFF00" w:val="clear"/>
+          <w:shd w:fill="00FF00" w:val="clear"/>
+        </w:rPr>
+      </w:pPr>
+      <w:r>
+        <w:rPr>
+          <w:b w:val="false"/>
+          <w:bCs w:val="false"/>
+          <w:sz w:val="22"/>
+          <w:szCs w:val="22"/>
+          <w:shd w:fill="00FF00" w:val="clear"/>
         </w:rPr>
         <w:t>Populate some useful data in the script</w:t>
       </w:r>
@@ -1215,16 +1215,16 @@
           <w:bCs w:val="false"/>
           <w:sz w:val="22"/>
           <w:szCs w:val="22"/>
-          <w:shd w:fill="FFFF00" w:val="clear"/>
-        </w:rPr>
-      </w:pPr>
-      <w:r>
-        <w:rPr>
-          <w:b w:val="false"/>
-          <w:bCs w:val="false"/>
-          <w:sz w:val="22"/>
-          <w:szCs w:val="22"/>
-          <w:shd w:fill="FFFF00" w:val="clear"/>
+          <w:shd w:fill="00FF00" w:val="clear"/>
+        </w:rPr>
+      </w:pPr>
+      <w:r>
+        <w:rPr>
+          <w:b w:val="false"/>
+          <w:bCs w:val="false"/>
+          <w:sz w:val="22"/>
+          <w:szCs w:val="22"/>
+          <w:shd w:fill="00FF00" w:val="clear"/>
         </w:rPr>
         <w:t>Records searchable in between two dates</w:t>
       </w:r>

</xml_diff>